<commit_message>
Changed StartSort function, Otchet is still WIP
</commit_message>
<xml_diff>
--- a/Otchet.docx
+++ b/Otchet.docx
@@ -835,7 +835,7 @@
           <w:rFonts w:ascii="Times New Roman" w:hAnsi="Times New Roman" w:cs="Times New Roman"/>
           <w:b/>
           <w:sz w:val="28"/>
-          <w:szCs w:val="24"/>
+          <w:szCs w:val="28"/>
         </w:rPr>
       </w:pPr>
     </w:p>
@@ -848,6 +848,8 @@
         <w:rPr>
           <w:rFonts w:eastAsiaTheme="minorEastAsia"/>
           <w:noProof/>
+          <w:sz w:val="28"/>
+          <w:szCs w:val="28"/>
           <w:lang w:eastAsia="ru-RU"/>
         </w:rPr>
       </w:pPr>
@@ -856,7 +858,7 @@
           <w:rFonts w:ascii="Times New Roman" w:hAnsi="Times New Roman" w:cs="Times New Roman"/>
           <w:b/>
           <w:sz w:val="28"/>
-          <w:szCs w:val="24"/>
+          <w:szCs w:val="28"/>
           <w:lang w:val="en-US"/>
         </w:rPr>
         <w:fldChar w:fldCharType="begin"/>
@@ -866,7 +868,7 @@
           <w:rFonts w:ascii="Times New Roman" w:hAnsi="Times New Roman" w:cs="Times New Roman"/>
           <w:b/>
           <w:sz w:val="28"/>
-          <w:szCs w:val="24"/>
+          <w:szCs w:val="28"/>
           <w:lang w:val="en-US"/>
         </w:rPr>
         <w:instrText xml:space="preserve"> TOC \o "1-3" \h \z \u </w:instrText>
@@ -876,7 +878,7 @@
           <w:rFonts w:ascii="Times New Roman" w:hAnsi="Times New Roman" w:cs="Times New Roman"/>
           <w:b/>
           <w:sz w:val="28"/>
-          <w:szCs w:val="24"/>
+          <w:szCs w:val="28"/>
           <w:lang w:val="en-US"/>
         </w:rPr>
         <w:fldChar w:fldCharType="separate"/>
@@ -887,6 +889,8 @@
             <w:rStyle w:val="af0"/>
             <w:rFonts w:ascii="Times New Roman" w:hAnsi="Times New Roman"/>
             <w:noProof/>
+            <w:sz w:val="28"/>
+            <w:szCs w:val="28"/>
           </w:rPr>
           <w:t>Постановка задачи</w:t>
         </w:r>
@@ -894,6 +898,8 @@
           <w:rPr>
             <w:noProof/>
             <w:webHidden/>
+            <w:sz w:val="28"/>
+            <w:szCs w:val="28"/>
           </w:rPr>
           <w:tab/>
         </w:r>
@@ -901,6 +907,8 @@
           <w:rPr>
             <w:noProof/>
             <w:webHidden/>
+            <w:sz w:val="28"/>
+            <w:szCs w:val="28"/>
           </w:rPr>
           <w:fldChar w:fldCharType="begin"/>
         </w:r>
@@ -908,6 +916,8 @@
           <w:rPr>
             <w:noProof/>
             <w:webHidden/>
+            <w:sz w:val="28"/>
+            <w:szCs w:val="28"/>
           </w:rPr>
           <w:instrText xml:space="preserve"> PAGEREF _Toc26962562 \h </w:instrText>
         </w:r>
@@ -915,12 +925,16 @@
           <w:rPr>
             <w:noProof/>
             <w:webHidden/>
+            <w:sz w:val="28"/>
+            <w:szCs w:val="28"/>
           </w:rPr>
         </w:r>
         <w:r>
           <w:rPr>
             <w:noProof/>
             <w:webHidden/>
+            <w:sz w:val="28"/>
+            <w:szCs w:val="28"/>
           </w:rPr>
           <w:fldChar w:fldCharType="separate"/>
         </w:r>
@@ -928,6 +942,8 @@
           <w:rPr>
             <w:noProof/>
             <w:webHidden/>
+            <w:sz w:val="28"/>
+            <w:szCs w:val="28"/>
           </w:rPr>
           <w:t>3</w:t>
         </w:r>
@@ -935,6 +951,8 @@
           <w:rPr>
             <w:noProof/>
             <w:webHidden/>
+            <w:sz w:val="28"/>
+            <w:szCs w:val="28"/>
           </w:rPr>
           <w:fldChar w:fldCharType="end"/>
         </w:r>
@@ -949,6 +967,8 @@
         <w:rPr>
           <w:rFonts w:eastAsiaTheme="minorEastAsia"/>
           <w:noProof/>
+          <w:sz w:val="28"/>
+          <w:szCs w:val="28"/>
           <w:lang w:eastAsia="ru-RU"/>
         </w:rPr>
       </w:pPr>
@@ -958,6 +978,8 @@
             <w:rStyle w:val="af0"/>
             <w:rFonts w:ascii="Times New Roman" w:hAnsi="Times New Roman"/>
             <w:noProof/>
+            <w:sz w:val="28"/>
+            <w:szCs w:val="28"/>
           </w:rPr>
           <w:t>Метод решения</w:t>
         </w:r>
@@ -965,6 +987,8 @@
           <w:rPr>
             <w:noProof/>
             <w:webHidden/>
+            <w:sz w:val="28"/>
+            <w:szCs w:val="28"/>
           </w:rPr>
           <w:tab/>
         </w:r>
@@ -972,6 +996,8 @@
           <w:rPr>
             <w:noProof/>
             <w:webHidden/>
+            <w:sz w:val="28"/>
+            <w:szCs w:val="28"/>
           </w:rPr>
           <w:fldChar w:fldCharType="begin"/>
         </w:r>
@@ -979,6 +1005,8 @@
           <w:rPr>
             <w:noProof/>
             <w:webHidden/>
+            <w:sz w:val="28"/>
+            <w:szCs w:val="28"/>
           </w:rPr>
           <w:instrText xml:space="preserve"> PAGEREF _Toc26962563 \h </w:instrText>
         </w:r>
@@ -986,12 +1014,16 @@
           <w:rPr>
             <w:noProof/>
             <w:webHidden/>
+            <w:sz w:val="28"/>
+            <w:szCs w:val="28"/>
           </w:rPr>
         </w:r>
         <w:r>
           <w:rPr>
             <w:noProof/>
             <w:webHidden/>
+            <w:sz w:val="28"/>
+            <w:szCs w:val="28"/>
           </w:rPr>
           <w:fldChar w:fldCharType="separate"/>
         </w:r>
@@ -999,6 +1031,8 @@
           <w:rPr>
             <w:noProof/>
             <w:webHidden/>
+            <w:sz w:val="28"/>
+            <w:szCs w:val="28"/>
           </w:rPr>
           <w:t>4</w:t>
         </w:r>
@@ -1006,6 +1040,8 @@
           <w:rPr>
             <w:noProof/>
             <w:webHidden/>
+            <w:sz w:val="28"/>
+            <w:szCs w:val="28"/>
           </w:rPr>
           <w:fldChar w:fldCharType="end"/>
         </w:r>
@@ -1020,6 +1056,8 @@
         <w:rPr>
           <w:rFonts w:eastAsiaTheme="minorEastAsia"/>
           <w:noProof/>
+          <w:sz w:val="28"/>
+          <w:szCs w:val="28"/>
           <w:lang w:eastAsia="ru-RU"/>
         </w:rPr>
       </w:pPr>
@@ -1029,6 +1067,8 @@
             <w:rStyle w:val="af0"/>
             <w:rFonts w:ascii="Times New Roman" w:hAnsi="Times New Roman"/>
             <w:noProof/>
+            <w:sz w:val="28"/>
+            <w:szCs w:val="28"/>
           </w:rPr>
           <w:t>Руководство пользователя</w:t>
         </w:r>
@@ -1036,6 +1076,8 @@
           <w:rPr>
             <w:noProof/>
             <w:webHidden/>
+            <w:sz w:val="28"/>
+            <w:szCs w:val="28"/>
           </w:rPr>
           <w:tab/>
         </w:r>
@@ -1043,6 +1085,8 @@
           <w:rPr>
             <w:noProof/>
             <w:webHidden/>
+            <w:sz w:val="28"/>
+            <w:szCs w:val="28"/>
           </w:rPr>
           <w:fldChar w:fldCharType="begin"/>
         </w:r>
@@ -1050,6 +1094,8 @@
           <w:rPr>
             <w:noProof/>
             <w:webHidden/>
+            <w:sz w:val="28"/>
+            <w:szCs w:val="28"/>
           </w:rPr>
           <w:instrText xml:space="preserve"> PAGEREF _Toc26962564 \h </w:instrText>
         </w:r>
@@ -1057,12 +1103,16 @@
           <w:rPr>
             <w:noProof/>
             <w:webHidden/>
+            <w:sz w:val="28"/>
+            <w:szCs w:val="28"/>
           </w:rPr>
         </w:r>
         <w:r>
           <w:rPr>
             <w:noProof/>
             <w:webHidden/>
+            <w:sz w:val="28"/>
+            <w:szCs w:val="28"/>
           </w:rPr>
           <w:fldChar w:fldCharType="separate"/>
         </w:r>
@@ -1070,6 +1120,8 @@
           <w:rPr>
             <w:noProof/>
             <w:webHidden/>
+            <w:sz w:val="28"/>
+            <w:szCs w:val="28"/>
           </w:rPr>
           <w:t>6</w:t>
         </w:r>
@@ -1077,6 +1129,8 @@
           <w:rPr>
             <w:noProof/>
             <w:webHidden/>
+            <w:sz w:val="28"/>
+            <w:szCs w:val="28"/>
           </w:rPr>
           <w:fldChar w:fldCharType="end"/>
         </w:r>
@@ -1091,6 +1145,8 @@
         <w:rPr>
           <w:rFonts w:eastAsiaTheme="minorEastAsia"/>
           <w:noProof/>
+          <w:sz w:val="28"/>
+          <w:szCs w:val="28"/>
           <w:lang w:eastAsia="ru-RU"/>
         </w:rPr>
       </w:pPr>
@@ -1100,6 +1156,8 @@
             <w:rStyle w:val="af0"/>
             <w:rFonts w:ascii="Times New Roman" w:hAnsi="Times New Roman"/>
             <w:noProof/>
+            <w:sz w:val="28"/>
+            <w:szCs w:val="28"/>
           </w:rPr>
           <w:t>Описание программной реализации</w:t>
         </w:r>
@@ -1107,6 +1165,8 @@
           <w:rPr>
             <w:noProof/>
             <w:webHidden/>
+            <w:sz w:val="28"/>
+            <w:szCs w:val="28"/>
           </w:rPr>
           <w:tab/>
         </w:r>
@@ -1114,6 +1174,8 @@
           <w:rPr>
             <w:noProof/>
             <w:webHidden/>
+            <w:sz w:val="28"/>
+            <w:szCs w:val="28"/>
           </w:rPr>
           <w:fldChar w:fldCharType="begin"/>
         </w:r>
@@ -1121,6 +1183,8 @@
           <w:rPr>
             <w:noProof/>
             <w:webHidden/>
+            <w:sz w:val="28"/>
+            <w:szCs w:val="28"/>
           </w:rPr>
           <w:instrText xml:space="preserve"> PAGEREF _Toc26962565 \h </w:instrText>
         </w:r>
@@ -1128,12 +1192,16 @@
           <w:rPr>
             <w:noProof/>
             <w:webHidden/>
+            <w:sz w:val="28"/>
+            <w:szCs w:val="28"/>
           </w:rPr>
         </w:r>
         <w:r>
           <w:rPr>
             <w:noProof/>
             <w:webHidden/>
+            <w:sz w:val="28"/>
+            <w:szCs w:val="28"/>
           </w:rPr>
           <w:fldChar w:fldCharType="separate"/>
         </w:r>
@@ -1141,6 +1209,8 @@
           <w:rPr>
             <w:noProof/>
             <w:webHidden/>
+            <w:sz w:val="28"/>
+            <w:szCs w:val="28"/>
           </w:rPr>
           <w:t>7</w:t>
         </w:r>
@@ -1148,6 +1218,8 @@
           <w:rPr>
             <w:noProof/>
             <w:webHidden/>
+            <w:sz w:val="28"/>
+            <w:szCs w:val="28"/>
           </w:rPr>
           <w:fldChar w:fldCharType="end"/>
         </w:r>
@@ -1162,6 +1234,8 @@
         <w:rPr>
           <w:rFonts w:eastAsiaTheme="minorEastAsia"/>
           <w:noProof/>
+          <w:sz w:val="28"/>
+          <w:szCs w:val="28"/>
           <w:lang w:eastAsia="ru-RU"/>
         </w:rPr>
       </w:pPr>
@@ -1171,6 +1245,8 @@
             <w:rStyle w:val="af0"/>
             <w:rFonts w:ascii="Times New Roman" w:hAnsi="Times New Roman"/>
             <w:noProof/>
+            <w:sz w:val="28"/>
+            <w:szCs w:val="28"/>
           </w:rPr>
           <w:t>Подтверждение корректности</w:t>
         </w:r>
@@ -1178,6 +1254,8 @@
           <w:rPr>
             <w:noProof/>
             <w:webHidden/>
+            <w:sz w:val="28"/>
+            <w:szCs w:val="28"/>
           </w:rPr>
           <w:tab/>
         </w:r>
@@ -1185,6 +1263,8 @@
           <w:rPr>
             <w:noProof/>
             <w:webHidden/>
+            <w:sz w:val="28"/>
+            <w:szCs w:val="28"/>
           </w:rPr>
           <w:fldChar w:fldCharType="begin"/>
         </w:r>
@@ -1192,6 +1272,8 @@
           <w:rPr>
             <w:noProof/>
             <w:webHidden/>
+            <w:sz w:val="28"/>
+            <w:szCs w:val="28"/>
           </w:rPr>
           <w:instrText xml:space="preserve"> PAGEREF _Toc26962566 \h </w:instrText>
         </w:r>
@@ -1199,12 +1281,16 @@
           <w:rPr>
             <w:noProof/>
             <w:webHidden/>
+            <w:sz w:val="28"/>
+            <w:szCs w:val="28"/>
           </w:rPr>
         </w:r>
         <w:r>
           <w:rPr>
             <w:noProof/>
             <w:webHidden/>
+            <w:sz w:val="28"/>
+            <w:szCs w:val="28"/>
           </w:rPr>
           <w:fldChar w:fldCharType="separate"/>
         </w:r>
@@ -1212,13 +1298,17 @@
           <w:rPr>
             <w:noProof/>
             <w:webHidden/>
+            <w:sz w:val="28"/>
+            <w:szCs w:val="28"/>
           </w:rPr>
-          <w:t>8</w:t>
+          <w:t>9</w:t>
         </w:r>
         <w:r>
           <w:rPr>
             <w:noProof/>
             <w:webHidden/>
+            <w:sz w:val="28"/>
+            <w:szCs w:val="28"/>
           </w:rPr>
           <w:fldChar w:fldCharType="end"/>
         </w:r>
@@ -1233,6 +1323,8 @@
         <w:rPr>
           <w:rFonts w:eastAsiaTheme="minorEastAsia"/>
           <w:noProof/>
+          <w:sz w:val="28"/>
+          <w:szCs w:val="28"/>
           <w:lang w:eastAsia="ru-RU"/>
         </w:rPr>
       </w:pPr>
@@ -1242,6 +1334,8 @@
             <w:rStyle w:val="af0"/>
             <w:rFonts w:ascii="Times New Roman" w:hAnsi="Times New Roman"/>
             <w:noProof/>
+            <w:sz w:val="28"/>
+            <w:szCs w:val="28"/>
           </w:rPr>
           <w:t>Результаты экспериментов</w:t>
         </w:r>
@@ -1249,6 +1343,8 @@
           <w:rPr>
             <w:noProof/>
             <w:webHidden/>
+            <w:sz w:val="28"/>
+            <w:szCs w:val="28"/>
           </w:rPr>
           <w:tab/>
         </w:r>
@@ -1256,6 +1352,8 @@
           <w:rPr>
             <w:noProof/>
             <w:webHidden/>
+            <w:sz w:val="28"/>
+            <w:szCs w:val="28"/>
           </w:rPr>
           <w:fldChar w:fldCharType="begin"/>
         </w:r>
@@ -1263,6 +1361,8 @@
           <w:rPr>
             <w:noProof/>
             <w:webHidden/>
+            <w:sz w:val="28"/>
+            <w:szCs w:val="28"/>
           </w:rPr>
           <w:instrText xml:space="preserve"> PAGEREF _Toc26962567 \h </w:instrText>
         </w:r>
@@ -1270,12 +1370,16 @@
           <w:rPr>
             <w:noProof/>
             <w:webHidden/>
+            <w:sz w:val="28"/>
+            <w:szCs w:val="28"/>
           </w:rPr>
         </w:r>
         <w:r>
           <w:rPr>
             <w:noProof/>
             <w:webHidden/>
+            <w:sz w:val="28"/>
+            <w:szCs w:val="28"/>
           </w:rPr>
           <w:fldChar w:fldCharType="separate"/>
         </w:r>
@@ -1283,13 +1387,17 @@
           <w:rPr>
             <w:noProof/>
             <w:webHidden/>
+            <w:sz w:val="28"/>
+            <w:szCs w:val="28"/>
           </w:rPr>
-          <w:t>9</w:t>
+          <w:t>10</w:t>
         </w:r>
         <w:r>
           <w:rPr>
             <w:noProof/>
             <w:webHidden/>
+            <w:sz w:val="28"/>
+            <w:szCs w:val="28"/>
           </w:rPr>
           <w:fldChar w:fldCharType="end"/>
         </w:r>
@@ -1304,6 +1412,8 @@
         <w:rPr>
           <w:rFonts w:eastAsiaTheme="minorEastAsia"/>
           <w:noProof/>
+          <w:sz w:val="28"/>
+          <w:szCs w:val="28"/>
           <w:lang w:eastAsia="ru-RU"/>
         </w:rPr>
       </w:pPr>
@@ -1313,6 +1423,8 @@
             <w:rStyle w:val="af0"/>
             <w:rFonts w:ascii="Times New Roman" w:hAnsi="Times New Roman"/>
             <w:noProof/>
+            <w:sz w:val="28"/>
+            <w:szCs w:val="28"/>
           </w:rPr>
           <w:t>Заключение</w:t>
         </w:r>
@@ -1320,6 +1432,8 @@
           <w:rPr>
             <w:noProof/>
             <w:webHidden/>
+            <w:sz w:val="28"/>
+            <w:szCs w:val="28"/>
           </w:rPr>
           <w:tab/>
         </w:r>
@@ -1327,6 +1441,8 @@
           <w:rPr>
             <w:noProof/>
             <w:webHidden/>
+            <w:sz w:val="28"/>
+            <w:szCs w:val="28"/>
           </w:rPr>
           <w:fldChar w:fldCharType="begin"/>
         </w:r>
@@ -1334,6 +1450,8 @@
           <w:rPr>
             <w:noProof/>
             <w:webHidden/>
+            <w:sz w:val="28"/>
+            <w:szCs w:val="28"/>
           </w:rPr>
           <w:instrText xml:space="preserve"> PAGEREF _Toc26962568 \h </w:instrText>
         </w:r>
@@ -1341,12 +1459,16 @@
           <w:rPr>
             <w:noProof/>
             <w:webHidden/>
+            <w:sz w:val="28"/>
+            <w:szCs w:val="28"/>
           </w:rPr>
         </w:r>
         <w:r>
           <w:rPr>
             <w:noProof/>
             <w:webHidden/>
+            <w:sz w:val="28"/>
+            <w:szCs w:val="28"/>
           </w:rPr>
           <w:fldChar w:fldCharType="separate"/>
         </w:r>
@@ -1354,13 +1476,17 @@
           <w:rPr>
             <w:noProof/>
             <w:webHidden/>
+            <w:sz w:val="28"/>
+            <w:szCs w:val="28"/>
           </w:rPr>
-          <w:t>10</w:t>
+          <w:t>11</w:t>
         </w:r>
         <w:r>
           <w:rPr>
             <w:noProof/>
             <w:webHidden/>
+            <w:sz w:val="28"/>
+            <w:szCs w:val="28"/>
           </w:rPr>
           <w:fldChar w:fldCharType="end"/>
         </w:r>
@@ -1375,6 +1501,8 @@
         <w:rPr>
           <w:rFonts w:eastAsiaTheme="minorEastAsia"/>
           <w:noProof/>
+          <w:sz w:val="28"/>
+          <w:szCs w:val="28"/>
           <w:lang w:eastAsia="ru-RU"/>
         </w:rPr>
       </w:pPr>
@@ -1384,6 +1512,8 @@
             <w:rStyle w:val="af0"/>
             <w:rFonts w:ascii="Times New Roman" w:hAnsi="Times New Roman"/>
             <w:noProof/>
+            <w:sz w:val="28"/>
+            <w:szCs w:val="28"/>
           </w:rPr>
           <w:t>Приложение</w:t>
         </w:r>
@@ -1391,6 +1521,8 @@
           <w:rPr>
             <w:noProof/>
             <w:webHidden/>
+            <w:sz w:val="28"/>
+            <w:szCs w:val="28"/>
           </w:rPr>
           <w:tab/>
         </w:r>
@@ -1398,6 +1530,8 @@
           <w:rPr>
             <w:noProof/>
             <w:webHidden/>
+            <w:sz w:val="28"/>
+            <w:szCs w:val="28"/>
           </w:rPr>
           <w:fldChar w:fldCharType="begin"/>
         </w:r>
@@ -1405,6 +1539,8 @@
           <w:rPr>
             <w:noProof/>
             <w:webHidden/>
+            <w:sz w:val="28"/>
+            <w:szCs w:val="28"/>
           </w:rPr>
           <w:instrText xml:space="preserve"> PAGEREF _Toc26962569 \h </w:instrText>
         </w:r>
@@ -1412,12 +1548,16 @@
           <w:rPr>
             <w:noProof/>
             <w:webHidden/>
+            <w:sz w:val="28"/>
+            <w:szCs w:val="28"/>
           </w:rPr>
         </w:r>
         <w:r>
           <w:rPr>
             <w:noProof/>
             <w:webHidden/>
+            <w:sz w:val="28"/>
+            <w:szCs w:val="28"/>
           </w:rPr>
           <w:fldChar w:fldCharType="separate"/>
         </w:r>
@@ -1425,13 +1565,17 @@
           <w:rPr>
             <w:noProof/>
             <w:webHidden/>
+            <w:sz w:val="28"/>
+            <w:szCs w:val="28"/>
           </w:rPr>
-          <w:t>11</w:t>
+          <w:t>12</w:t>
         </w:r>
         <w:r>
           <w:rPr>
             <w:noProof/>
             <w:webHidden/>
+            <w:sz w:val="28"/>
+            <w:szCs w:val="28"/>
           </w:rPr>
           <w:fldChar w:fldCharType="end"/>
         </w:r>
@@ -1452,7 +1596,7 @@
           <w:rFonts w:ascii="Times New Roman" w:hAnsi="Times New Roman" w:cs="Times New Roman"/>
           <w:b/>
           <w:sz w:val="28"/>
-          <w:szCs w:val="24"/>
+          <w:szCs w:val="28"/>
           <w:lang w:val="en-US"/>
         </w:rPr>
         <w:fldChar w:fldCharType="end"/>
@@ -1689,7 +1833,40 @@
           <w:sz w:val="28"/>
           <w:szCs w:val="28"/>
         </w:rPr>
-        <w:t>). Также необходимо проверить их достоверность и провести исследование</w:t>
+        <w:t>).</w:t>
+      </w:r>
+      <w:r>
+        <w:rPr>
+          <w:rFonts w:ascii="Times New Roman" w:hAnsi="Times New Roman" w:cs="Times New Roman"/>
+          <w:sz w:val="28"/>
+          <w:szCs w:val="28"/>
+        </w:rPr>
+        <w:t xml:space="preserve"> Все сортировки должны работать с типом данных </w:t>
+      </w:r>
+      <w:r>
+        <w:rPr>
+          <w:rFonts w:ascii="Times New Roman" w:hAnsi="Times New Roman" w:cs="Times New Roman"/>
+          <w:sz w:val="28"/>
+          <w:szCs w:val="28"/>
+          <w:lang w:val="en-US"/>
+        </w:rPr>
+        <w:t>double</w:t>
+      </w:r>
+      <w:r>
+        <w:rPr>
+          <w:rFonts w:ascii="Times New Roman" w:hAnsi="Times New Roman" w:cs="Times New Roman"/>
+          <w:sz w:val="28"/>
+          <w:szCs w:val="28"/>
+        </w:rPr>
+        <w:t>.</w:t>
+      </w:r>
+      <w:r>
+        <w:rPr>
+          <w:rFonts w:ascii="Times New Roman" w:hAnsi="Times New Roman" w:cs="Times New Roman"/>
+          <w:sz w:val="28"/>
+          <w:szCs w:val="28"/>
+        </w:rPr>
+        <w:t xml:space="preserve"> Также необходимо проверить их достоверность и провести исследование</w:t>
       </w:r>
       <w:r>
         <w:rPr>
@@ -2132,7 +2309,6 @@
           <w:rFonts w:ascii="Times New Roman" w:hAnsi="Times New Roman" w:cs="Times New Roman"/>
           <w:sz w:val="28"/>
           <w:szCs w:val="28"/>
-          <w:lang w:val="en-US"/>
         </w:rPr>
       </w:pPr>
       <w:r>
@@ -2394,7 +2570,55 @@
           <w:sz w:val="28"/>
           <w:szCs w:val="28"/>
         </w:rPr>
-        <w:t>также состоит в делении на отсортированную и неотсортированную часть, однако производится меньше сравнений в неотсортированной части. Изначально в отсортированной части 1 элемент</w:t>
+        <w:t>также состоит в делении на отсортированную и неотсортированную часть, однако</w:t>
+      </w:r>
+      <w:r>
+        <w:rPr>
+          <w:rFonts w:ascii="Times New Roman" w:hAnsi="Times New Roman" w:cs="Times New Roman"/>
+          <w:sz w:val="28"/>
+          <w:szCs w:val="28"/>
+        </w:rPr>
+        <w:t xml:space="preserve"> не</w:t>
+      </w:r>
+      <w:r>
+        <w:rPr>
+          <w:rFonts w:ascii="Times New Roman" w:hAnsi="Times New Roman" w:cs="Times New Roman"/>
+          <w:sz w:val="28"/>
+          <w:szCs w:val="28"/>
+        </w:rPr>
+        <w:t xml:space="preserve"> производ</w:t>
+      </w:r>
+      <w:r>
+        <w:rPr>
+          <w:rFonts w:ascii="Times New Roman" w:hAnsi="Times New Roman" w:cs="Times New Roman"/>
+          <w:sz w:val="28"/>
+          <w:szCs w:val="28"/>
+        </w:rPr>
+        <w:t>я</w:t>
+      </w:r>
+      <w:r>
+        <w:rPr>
+          <w:rFonts w:ascii="Times New Roman" w:hAnsi="Times New Roman" w:cs="Times New Roman"/>
+          <w:sz w:val="28"/>
+          <w:szCs w:val="28"/>
+        </w:rPr>
+        <w:t>тся сравнени</w:t>
+      </w:r>
+      <w:r>
+        <w:rPr>
+          <w:rFonts w:ascii="Times New Roman" w:hAnsi="Times New Roman" w:cs="Times New Roman"/>
+          <w:sz w:val="28"/>
+          <w:szCs w:val="28"/>
+        </w:rPr>
+        <w:t>я</w:t>
+      </w:r>
+      <w:r>
+        <w:rPr>
+          <w:rFonts w:ascii="Times New Roman" w:hAnsi="Times New Roman" w:cs="Times New Roman"/>
+          <w:sz w:val="28"/>
+          <w:szCs w:val="28"/>
+        </w:rPr>
+        <w:t xml:space="preserve"> в неотсортированной части. Изначально в отсортированной части 1 элемент</w:t>
       </w:r>
       <w:r>
         <w:rPr>
@@ -2742,23 +2966,7 @@
             <w:sz w:val="28"/>
             <w:szCs w:val="28"/>
           </w:rPr>
-          <m:t>O(</m:t>
-        </m:r>
-        <m:r>
-          <w:rPr>
-            <w:rFonts w:ascii="Cambria Math" w:eastAsiaTheme="minorEastAsia" w:hAnsi="Cambria Math" w:cs="Times New Roman"/>
-            <w:sz w:val="28"/>
-            <w:szCs w:val="28"/>
-          </w:rPr>
-          <m:t>N</m:t>
-        </m:r>
-        <m:r>
-          <w:rPr>
-            <w:rFonts w:ascii="Cambria Math" w:eastAsiaTheme="minorEastAsia" w:hAnsi="Cambria Math" w:cs="Times New Roman"/>
-            <w:sz w:val="28"/>
-            <w:szCs w:val="28"/>
-          </w:rPr>
-          <m:t>∙</m:t>
+          <m:t>O(N∙</m:t>
         </m:r>
         <m:func>
           <m:funcPr>
@@ -2839,7 +3047,6 @@
           <w:bCs/>
           <w:sz w:val="28"/>
           <w:szCs w:val="28"/>
-          <w:lang w:val="en-US"/>
         </w:rPr>
         <w:t xml:space="preserve">4. </w:t>
       </w:r>
@@ -2869,7 +3076,6 @@
           <w:rFonts w:ascii="Times New Roman" w:hAnsi="Times New Roman" w:cs="Times New Roman"/>
           <w:sz w:val="28"/>
           <w:szCs w:val="28"/>
-          <w:lang w:val="en-US"/>
         </w:rPr>
         <w:tab/>
       </w:r>
@@ -3195,23 +3401,7 @@
             <w:sz w:val="28"/>
             <w:szCs w:val="28"/>
           </w:rPr>
-          <m:t>O(</m:t>
-        </m:r>
-        <m:r>
-          <w:rPr>
-            <w:rFonts w:ascii="Cambria Math" w:eastAsiaTheme="minorEastAsia" w:hAnsi="Cambria Math" w:cs="Times New Roman"/>
-            <w:sz w:val="28"/>
-            <w:szCs w:val="28"/>
-          </w:rPr>
-          <m:t>N</m:t>
-        </m:r>
-        <m:r>
-          <w:rPr>
-            <w:rFonts w:ascii="Cambria Math" w:eastAsiaTheme="minorEastAsia" w:hAnsi="Cambria Math" w:cs="Times New Roman"/>
-            <w:sz w:val="28"/>
-            <w:szCs w:val="28"/>
-          </w:rPr>
-          <m:t>∙</m:t>
+          <m:t>O(N∙</m:t>
         </m:r>
         <m:func>
           <m:funcPr>
@@ -4321,7 +4511,56 @@
           <w:sz w:val="28"/>
           <w:szCs w:val="24"/>
         </w:rPr>
-        <w:t>Необходимо запустить программу, код которой представлен в Приложении. Она запросит ввод от пользователя:</w:t>
+        <w:t>Необходимо запустить программу, код которой представлен в</w:t>
+      </w:r>
+      <w:r>
+        <w:rPr>
+          <w:rFonts w:ascii="Times New Roman" w:hAnsi="Times New Roman" w:cs="Times New Roman"/>
+          <w:sz w:val="28"/>
+          <w:szCs w:val="24"/>
+        </w:rPr>
+        <w:t>нутри</w:t>
+      </w:r>
+      <w:r>
+        <w:rPr>
+          <w:rFonts w:ascii="Times New Roman" w:hAnsi="Times New Roman" w:cs="Times New Roman"/>
+          <w:sz w:val="28"/>
+          <w:szCs w:val="24"/>
+        </w:rPr>
+        <w:t xml:space="preserve"> репозитори</w:t>
+      </w:r>
+      <w:r>
+        <w:rPr>
+          <w:rFonts w:ascii="Times New Roman" w:hAnsi="Times New Roman" w:cs="Times New Roman"/>
+          <w:sz w:val="28"/>
+          <w:szCs w:val="24"/>
+        </w:rPr>
+        <w:t>я</w:t>
+      </w:r>
+      <w:r>
+        <w:rPr>
+          <w:rFonts w:ascii="Times New Roman" w:hAnsi="Times New Roman" w:cs="Times New Roman"/>
+          <w:sz w:val="28"/>
+          <w:szCs w:val="24"/>
+        </w:rPr>
+        <w:t xml:space="preserve"> </w:t>
+      </w:r>
+      <w:r>
+        <w:rPr>
+          <w:rFonts w:ascii="Times New Roman" w:hAnsi="Times New Roman" w:cs="Times New Roman"/>
+          <w:sz w:val="28"/>
+          <w:szCs w:val="24"/>
+          <w:lang w:val="en-US"/>
+        </w:rPr>
+        <w:t>GitHub</w:t>
+      </w:r>
+      <w:r>
+        <w:rPr>
+          <w:rFonts w:ascii="Times New Roman" w:hAnsi="Times New Roman" w:cs="Times New Roman"/>
+          <w:sz w:val="28"/>
+          <w:szCs w:val="24"/>
+        </w:rPr>
+        <w:t>. Она запросит ввод от пользователя:</w:t>
       </w:r>
       <w:r>
         <w:rPr>
@@ -4825,19 +5064,131 @@
         <w:jc w:val="both"/>
         <w:rPr>
           <w:rFonts w:ascii="Times New Roman" w:hAnsi="Times New Roman" w:cs="Times New Roman"/>
-          <w:sz w:val="24"/>
-          <w:szCs w:val="24"/>
-          <w:lang w:eastAsia="ru-RU"/>
-        </w:rPr>
-      </w:pPr>
-      <w:r>
-        <w:rPr>
-          <w:rFonts w:ascii="Times New Roman" w:hAnsi="Times New Roman" w:cs="Times New Roman"/>
-          <w:sz w:val="24"/>
-          <w:szCs w:val="24"/>
-          <w:lang w:eastAsia="ru-RU"/>
-        </w:rPr>
-        <w:t>Структура проекта, какие есть файлы и что в них содержится.</w:t>
+          <w:sz w:val="28"/>
+          <w:szCs w:val="28"/>
+          <w:lang w:eastAsia="ru-RU"/>
+        </w:rPr>
+      </w:pPr>
+      <w:r>
+        <w:rPr>
+          <w:rFonts w:ascii="Times New Roman" w:hAnsi="Times New Roman" w:cs="Times New Roman"/>
+          <w:sz w:val="28"/>
+          <w:szCs w:val="28"/>
+          <w:lang w:eastAsia="ru-RU"/>
+        </w:rPr>
+        <w:t xml:space="preserve">Программа </w:t>
+      </w:r>
+      <w:r>
+        <w:rPr>
+          <w:rFonts w:ascii="Times New Roman" w:hAnsi="Times New Roman" w:cs="Times New Roman"/>
+          <w:sz w:val="28"/>
+          <w:szCs w:val="28"/>
+          <w:lang w:eastAsia="ru-RU"/>
+        </w:rPr>
+        <w:t xml:space="preserve">представлена в виде одного файла </w:t>
+      </w:r>
+      <w:proofErr w:type="spellStart"/>
+      <w:r>
+        <w:rPr>
+          <w:rFonts w:ascii="Times New Roman" w:hAnsi="Times New Roman" w:cs="Times New Roman"/>
+          <w:sz w:val="28"/>
+          <w:szCs w:val="28"/>
+          <w:lang w:val="en-US" w:eastAsia="ru-RU"/>
+        </w:rPr>
+        <w:t>SortsLN</w:t>
+      </w:r>
+      <w:proofErr w:type="spellEnd"/>
+      <w:r>
+        <w:rPr>
+          <w:rFonts w:ascii="Times New Roman" w:hAnsi="Times New Roman" w:cs="Times New Roman"/>
+          <w:sz w:val="28"/>
+          <w:szCs w:val="28"/>
+          <w:lang w:eastAsia="ru-RU"/>
+        </w:rPr>
+        <w:t>.</w:t>
+      </w:r>
+      <w:proofErr w:type="spellStart"/>
+      <w:r>
+        <w:rPr>
+          <w:rFonts w:ascii="Times New Roman" w:hAnsi="Times New Roman" w:cs="Times New Roman"/>
+          <w:sz w:val="28"/>
+          <w:szCs w:val="28"/>
+          <w:lang w:val="en-US" w:eastAsia="ru-RU"/>
+        </w:rPr>
+        <w:t>cpp</w:t>
+      </w:r>
+      <w:proofErr w:type="spellEnd"/>
+      <w:r>
+        <w:rPr>
+          <w:rFonts w:ascii="Times New Roman" w:hAnsi="Times New Roman" w:cs="Times New Roman"/>
+          <w:sz w:val="28"/>
+          <w:szCs w:val="28"/>
+          <w:lang w:eastAsia="ru-RU"/>
+        </w:rPr>
+        <w:t xml:space="preserve">. </w:t>
+      </w:r>
+      <w:r>
+        <w:rPr>
+          <w:rFonts w:ascii="Times New Roman" w:hAnsi="Times New Roman" w:cs="Times New Roman"/>
+          <w:sz w:val="28"/>
+          <w:szCs w:val="28"/>
+          <w:lang w:eastAsia="ru-RU"/>
+        </w:rPr>
+        <w:t xml:space="preserve">Чтобы обеспечить взаимодействие с пользователем, была придумана простая функция </w:t>
+      </w:r>
+      <w:r>
+        <w:rPr>
+          <w:rFonts w:ascii="Consolas" w:hAnsi="Consolas" w:cs="Times New Roman"/>
+          <w:sz w:val="28"/>
+          <w:szCs w:val="28"/>
+          <w:lang w:val="en-US" w:eastAsia="ru-RU"/>
+        </w:rPr>
+        <w:t>inte</w:t>
+      </w:r>
+      <w:r>
+        <w:rPr>
+          <w:rFonts w:ascii="Consolas" w:hAnsi="Consolas" w:cs="Times New Roman"/>
+          <w:sz w:val="28"/>
+          <w:szCs w:val="28"/>
+          <w:lang w:val="en-US" w:eastAsia="ru-RU"/>
+        </w:rPr>
+        <w:t>r</w:t>
+      </w:r>
+      <w:r>
+        <w:rPr>
+          <w:rFonts w:ascii="Consolas" w:hAnsi="Consolas" w:cs="Times New Roman"/>
+          <w:sz w:val="28"/>
+          <w:szCs w:val="28"/>
+          <w:lang w:val="en-US" w:eastAsia="ru-RU"/>
+        </w:rPr>
+        <w:t>face</w:t>
+      </w:r>
+      <w:r>
+        <w:rPr>
+          <w:rFonts w:ascii="Consolas" w:hAnsi="Consolas" w:cs="Times New Roman"/>
+          <w:sz w:val="28"/>
+          <w:szCs w:val="28"/>
+          <w:lang w:eastAsia="ru-RU"/>
+        </w:rPr>
+        <w:t>1</w:t>
+      </w:r>
+      <w:r>
+        <w:rPr>
+          <w:rFonts w:ascii="Times New Roman" w:hAnsi="Times New Roman" w:cs="Times New Roman"/>
+          <w:sz w:val="28"/>
+          <w:szCs w:val="28"/>
+          <w:lang w:eastAsia="ru-RU"/>
+        </w:rPr>
+        <w:t xml:space="preserve"> </w:t>
+      </w:r>
+      <w:r>
+        <w:rPr>
+          <w:rFonts w:ascii="Times New Roman" w:hAnsi="Times New Roman" w:cs="Times New Roman"/>
+          <w:sz w:val="28"/>
+          <w:szCs w:val="28"/>
+          <w:lang w:eastAsia="ru-RU"/>
+        </w:rPr>
+        <w:t>с прототипом:</w:t>
       </w:r>
     </w:p>
     <w:p>
@@ -4846,12 +5197,2967 @@
         <w:ind w:firstLine="567"/>
         <w:jc w:val="both"/>
         <w:rPr>
-          <w:rFonts w:ascii="Times New Roman" w:hAnsi="Times New Roman" w:cs="Times New Roman"/>
-          <w:sz w:val="24"/>
-          <w:szCs w:val="24"/>
-          <w:lang w:eastAsia="ru-RU"/>
-        </w:rPr>
-      </w:pPr>
+          <w:rFonts w:ascii="Consolas" w:hAnsi="Consolas" w:cs="Times New Roman"/>
+          <w:sz w:val="28"/>
+          <w:szCs w:val="28"/>
+          <w:lang w:val="en-US" w:eastAsia="ru-RU"/>
+        </w:rPr>
+      </w:pPr>
+      <w:r>
+        <w:rPr>
+          <w:rFonts w:ascii="Consolas" w:hAnsi="Consolas" w:cs="Times New Roman"/>
+          <w:color w:val="0000FF"/>
+          <w:sz w:val="28"/>
+          <w:szCs w:val="28"/>
+          <w:lang w:val="en-US" w:eastAsia="ru-RU"/>
+        </w:rPr>
+        <w:t xml:space="preserve">void </w:t>
+      </w:r>
+      <w:r>
+        <w:rPr>
+          <w:rFonts w:ascii="Consolas" w:hAnsi="Consolas" w:cs="Times New Roman"/>
+          <w:sz w:val="28"/>
+          <w:szCs w:val="28"/>
+          <w:lang w:val="en-US" w:eastAsia="ru-RU"/>
+        </w:rPr>
+        <w:t>interface1(</w:t>
+      </w:r>
+      <w:r>
+        <w:rPr>
+          <w:rFonts w:ascii="Consolas" w:hAnsi="Consolas" w:cs="Times New Roman"/>
+          <w:color w:val="0000FF"/>
+          <w:sz w:val="28"/>
+          <w:szCs w:val="28"/>
+          <w:lang w:val="en-US" w:eastAsia="ru-RU"/>
+        </w:rPr>
+        <w:t xml:space="preserve">int </w:t>
+      </w:r>
+      <w:r>
+        <w:rPr>
+          <w:rFonts w:ascii="Consolas" w:hAnsi="Consolas" w:cs="Times New Roman"/>
+          <w:sz w:val="28"/>
+          <w:szCs w:val="28"/>
+          <w:lang w:val="en-US" w:eastAsia="ru-RU"/>
+        </w:rPr>
+        <w:t>*</w:t>
+      </w:r>
+      <w:proofErr w:type="spellStart"/>
+      <w:r>
+        <w:rPr>
+          <w:rFonts w:ascii="Consolas" w:hAnsi="Consolas" w:cs="Times New Roman"/>
+          <w:color w:val="808080"/>
+          <w:sz w:val="28"/>
+          <w:szCs w:val="28"/>
+          <w:lang w:val="en-US" w:eastAsia="ru-RU"/>
+        </w:rPr>
+        <w:t>arrSize</w:t>
+      </w:r>
+      <w:proofErr w:type="spellEnd"/>
+      <w:r>
+        <w:rPr>
+          <w:rFonts w:ascii="Consolas" w:hAnsi="Consolas" w:cs="Times New Roman"/>
+          <w:sz w:val="28"/>
+          <w:szCs w:val="28"/>
+          <w:lang w:val="en-US" w:eastAsia="ru-RU"/>
+        </w:rPr>
+        <w:t xml:space="preserve">, </w:t>
+      </w:r>
+      <w:r>
+        <w:rPr>
+          <w:rFonts w:ascii="Consolas" w:hAnsi="Consolas" w:cs="Times New Roman"/>
+          <w:color w:val="0000FF"/>
+          <w:sz w:val="28"/>
+          <w:szCs w:val="28"/>
+          <w:lang w:val="en-US" w:eastAsia="ru-RU"/>
+        </w:rPr>
+        <w:t xml:space="preserve">int </w:t>
+      </w:r>
+      <w:r>
+        <w:rPr>
+          <w:rFonts w:ascii="Consolas" w:hAnsi="Consolas" w:cs="Times New Roman"/>
+          <w:sz w:val="28"/>
+          <w:szCs w:val="28"/>
+          <w:lang w:val="en-US" w:eastAsia="ru-RU"/>
+        </w:rPr>
+        <w:t>*</w:t>
+      </w:r>
+      <w:proofErr w:type="spellStart"/>
+      <w:r>
+        <w:rPr>
+          <w:rFonts w:ascii="Consolas" w:hAnsi="Consolas" w:cs="Times New Roman"/>
+          <w:color w:val="808080"/>
+          <w:sz w:val="28"/>
+          <w:szCs w:val="28"/>
+          <w:lang w:val="en-US" w:eastAsia="ru-RU"/>
+        </w:rPr>
+        <w:t>ranMax</w:t>
+      </w:r>
+      <w:proofErr w:type="spellEnd"/>
+      <w:r>
+        <w:rPr>
+          <w:rFonts w:ascii="Consolas" w:hAnsi="Consolas" w:cs="Times New Roman"/>
+          <w:sz w:val="28"/>
+          <w:szCs w:val="28"/>
+          <w:lang w:val="en-US" w:eastAsia="ru-RU"/>
+        </w:rPr>
+        <w:t xml:space="preserve">, </w:t>
+      </w:r>
+      <w:r>
+        <w:rPr>
+          <w:rFonts w:ascii="Consolas" w:hAnsi="Consolas" w:cs="Times New Roman"/>
+          <w:color w:val="0000FF"/>
+          <w:sz w:val="28"/>
+          <w:szCs w:val="28"/>
+          <w:lang w:val="en-US" w:eastAsia="ru-RU"/>
+        </w:rPr>
+        <w:t xml:space="preserve">int </w:t>
+      </w:r>
+      <w:r>
+        <w:rPr>
+          <w:rFonts w:ascii="Consolas" w:hAnsi="Consolas" w:cs="Times New Roman"/>
+          <w:sz w:val="28"/>
+          <w:szCs w:val="28"/>
+          <w:lang w:val="en-US" w:eastAsia="ru-RU"/>
+        </w:rPr>
+        <w:t>*</w:t>
+      </w:r>
+      <w:r>
+        <w:rPr>
+          <w:rFonts w:ascii="Consolas" w:hAnsi="Consolas" w:cs="Times New Roman"/>
+          <w:color w:val="808080"/>
+          <w:sz w:val="28"/>
+          <w:szCs w:val="28"/>
+          <w:lang w:val="en-US" w:eastAsia="ru-RU"/>
+        </w:rPr>
+        <w:t>choice</w:t>
+      </w:r>
+      <w:r>
+        <w:rPr>
+          <w:rFonts w:ascii="Consolas" w:hAnsi="Consolas" w:cs="Times New Roman"/>
+          <w:sz w:val="28"/>
+          <w:szCs w:val="28"/>
+          <w:lang w:val="en-US" w:eastAsia="ru-RU"/>
+        </w:rPr>
+        <w:t>);</w:t>
+      </w:r>
+    </w:p>
+    <w:p>
+      <w:pPr>
+        <w:spacing w:line="360" w:lineRule="auto"/>
+        <w:ind w:firstLine="567"/>
+        <w:jc w:val="both"/>
+        <w:rPr>
+          <w:rFonts w:ascii="Times New Roman" w:hAnsi="Times New Roman" w:cs="Times New Roman"/>
+          <w:sz w:val="28"/>
+          <w:szCs w:val="28"/>
+          <w:lang w:eastAsia="ru-RU"/>
+        </w:rPr>
+      </w:pPr>
+      <w:r>
+        <w:rPr>
+          <w:rFonts w:ascii="Times New Roman" w:hAnsi="Times New Roman" w:cs="Times New Roman"/>
+          <w:sz w:val="28"/>
+          <w:szCs w:val="28"/>
+          <w:lang w:eastAsia="ru-RU"/>
+        </w:rPr>
+        <w:t>Она спрашивает у пользователя три переменные: размер массива, верхн</w:t>
+      </w:r>
+      <w:r>
+        <w:rPr>
+          <w:rFonts w:ascii="Times New Roman" w:hAnsi="Times New Roman" w:cs="Times New Roman"/>
+          <w:sz w:val="28"/>
+          <w:szCs w:val="28"/>
+          <w:lang w:eastAsia="ru-RU"/>
+        </w:rPr>
+        <w:t>юю</w:t>
+      </w:r>
+      <w:r>
+        <w:rPr>
+          <w:rFonts w:ascii="Times New Roman" w:hAnsi="Times New Roman" w:cs="Times New Roman"/>
+          <w:sz w:val="28"/>
+          <w:szCs w:val="28"/>
+          <w:lang w:eastAsia="ru-RU"/>
+        </w:rPr>
+        <w:t xml:space="preserve"> границ</w:t>
+      </w:r>
+      <w:r>
+        <w:rPr>
+          <w:rFonts w:ascii="Times New Roman" w:hAnsi="Times New Roman" w:cs="Times New Roman"/>
+          <w:sz w:val="28"/>
+          <w:szCs w:val="28"/>
+          <w:lang w:eastAsia="ru-RU"/>
+        </w:rPr>
+        <w:t>у</w:t>
+      </w:r>
+      <w:r>
+        <w:rPr>
+          <w:rFonts w:ascii="Times New Roman" w:hAnsi="Times New Roman" w:cs="Times New Roman"/>
+          <w:sz w:val="28"/>
+          <w:szCs w:val="28"/>
+          <w:lang w:eastAsia="ru-RU"/>
+        </w:rPr>
+        <w:t xml:space="preserve"> элементов массива и выбор, выводить или нет массивы в процессе.</w:t>
+      </w:r>
+    </w:p>
+    <w:p>
+      <w:pPr>
+        <w:spacing w:line="360" w:lineRule="auto"/>
+        <w:ind w:firstLine="567"/>
+        <w:jc w:val="both"/>
+        <w:rPr>
+          <w:rFonts w:ascii="Times New Roman" w:hAnsi="Times New Roman" w:cs="Times New Roman"/>
+          <w:sz w:val="28"/>
+          <w:szCs w:val="28"/>
+          <w:lang w:eastAsia="ru-RU"/>
+        </w:rPr>
+      </w:pPr>
+      <w:r>
+        <w:rPr>
+          <w:rFonts w:ascii="Times New Roman" w:hAnsi="Times New Roman" w:cs="Times New Roman"/>
+          <w:sz w:val="28"/>
+          <w:szCs w:val="28"/>
+          <w:lang w:eastAsia="ru-RU"/>
+        </w:rPr>
+        <w:t xml:space="preserve">После вызова интерфейса в куче выделяется память под массив нужного пользователю размера и управление переходит функции </w:t>
+      </w:r>
+      <w:proofErr w:type="spellStart"/>
+      <w:r>
+        <w:rPr>
+          <w:rFonts w:ascii="Times New Roman" w:hAnsi="Times New Roman" w:cs="Times New Roman"/>
+          <w:sz w:val="28"/>
+          <w:szCs w:val="28"/>
+          <w:lang w:val="en-US" w:eastAsia="ru-RU"/>
+        </w:rPr>
+        <w:t>StartSort</w:t>
+      </w:r>
+      <w:proofErr w:type="spellEnd"/>
+      <w:r>
+        <w:rPr>
+          <w:rFonts w:ascii="Times New Roman" w:hAnsi="Times New Roman" w:cs="Times New Roman"/>
+          <w:sz w:val="28"/>
+          <w:szCs w:val="28"/>
+          <w:lang w:eastAsia="ru-RU"/>
+        </w:rPr>
+        <w:t>.</w:t>
+      </w:r>
+      <w:r>
+        <w:rPr>
+          <w:rFonts w:ascii="Times New Roman" w:hAnsi="Times New Roman" w:cs="Times New Roman"/>
+          <w:sz w:val="28"/>
+          <w:szCs w:val="28"/>
+          <w:lang w:eastAsia="ru-RU"/>
+        </w:rPr>
+        <w:t xml:space="preserve"> Важным вопросом стало то, как для четырёх разных сортировок организовать примерно одинаковые действия и одинаковый вывод. Решением проблемы</w:t>
+      </w:r>
+      <w:r>
+        <w:rPr>
+          <w:rFonts w:ascii="Times New Roman" w:hAnsi="Times New Roman" w:cs="Times New Roman"/>
+          <w:sz w:val="28"/>
+          <w:szCs w:val="28"/>
+          <w:lang w:eastAsia="ru-RU"/>
+        </w:rPr>
+        <w:t xml:space="preserve"> же</w:t>
+      </w:r>
+      <w:r>
+        <w:rPr>
+          <w:rFonts w:ascii="Times New Roman" w:hAnsi="Times New Roman" w:cs="Times New Roman"/>
+          <w:sz w:val="28"/>
+          <w:szCs w:val="28"/>
+          <w:lang w:eastAsia="ru-RU"/>
+        </w:rPr>
+        <w:t xml:space="preserve"> стала возможность</w:t>
+      </w:r>
+      <w:r>
+        <w:rPr>
+          <w:rFonts w:ascii="Times New Roman" w:hAnsi="Times New Roman" w:cs="Times New Roman"/>
+          <w:sz w:val="28"/>
+          <w:szCs w:val="28"/>
+          <w:lang w:eastAsia="ru-RU"/>
+        </w:rPr>
+        <w:t xml:space="preserve"> в </w:t>
+      </w:r>
+      <w:r>
+        <w:rPr>
+          <w:rFonts w:ascii="Times New Roman" w:hAnsi="Times New Roman" w:cs="Times New Roman"/>
+          <w:sz w:val="28"/>
+          <w:szCs w:val="28"/>
+          <w:lang w:val="en-US" w:eastAsia="ru-RU"/>
+        </w:rPr>
+        <w:t>C</w:t>
+      </w:r>
+      <w:r>
+        <w:rPr>
+          <w:rFonts w:ascii="Times New Roman" w:hAnsi="Times New Roman" w:cs="Times New Roman"/>
+          <w:sz w:val="28"/>
+          <w:szCs w:val="28"/>
+          <w:lang w:eastAsia="ru-RU"/>
+        </w:rPr>
+        <w:t xml:space="preserve"> создавать указатели на функции с определёнными параметрами:</w:t>
+      </w:r>
+    </w:p>
+    <w:p>
+      <w:pPr>
+        <w:autoSpaceDE w:val="0"/>
+        <w:autoSpaceDN w:val="0"/>
+        <w:adjustRightInd w:val="0"/>
+        <w:spacing w:after="0" w:line="360" w:lineRule="auto"/>
+        <w:rPr>
+          <w:rFonts w:ascii="Consolas" w:hAnsi="Consolas" w:cs="Consolas"/>
+          <w:color w:val="000000"/>
+          <w:sz w:val="28"/>
+          <w:szCs w:val="28"/>
+          <w:lang w:val="en-US"/>
+        </w:rPr>
+      </w:pPr>
+      <w:r>
+        <w:rPr>
+          <w:rFonts w:ascii="Consolas" w:hAnsi="Consolas" w:cs="Consolas"/>
+          <w:color w:val="000000"/>
+          <w:sz w:val="44"/>
+          <w:szCs w:val="44"/>
+        </w:rPr>
+        <w:tab/>
+      </w:r>
+      <w:r>
+        <w:rPr>
+          <w:rFonts w:ascii="Consolas" w:hAnsi="Consolas" w:cs="Consolas"/>
+          <w:color w:val="0000FF"/>
+          <w:sz w:val="28"/>
+          <w:szCs w:val="28"/>
+          <w:lang w:val="en-US"/>
+        </w:rPr>
+        <w:t>void</w:t>
+      </w:r>
+      <w:r>
+        <w:rPr>
+          <w:rFonts w:ascii="Consolas" w:hAnsi="Consolas" w:cs="Consolas"/>
+          <w:color w:val="000000"/>
+          <w:sz w:val="28"/>
+          <w:szCs w:val="28"/>
+          <w:lang w:val="en-US"/>
+        </w:rPr>
+        <w:t>(*</w:t>
+      </w:r>
+      <w:proofErr w:type="gramStart"/>
+      <w:r>
+        <w:rPr>
+          <w:rFonts w:ascii="Consolas" w:hAnsi="Consolas" w:cs="Consolas"/>
+          <w:color w:val="000000"/>
+          <w:sz w:val="28"/>
+          <w:szCs w:val="28"/>
+          <w:lang w:val="en-US"/>
+        </w:rPr>
+        <w:t>sorts[</w:t>
+      </w:r>
+      <w:proofErr w:type="gramEnd"/>
+      <w:r>
+        <w:rPr>
+          <w:rFonts w:ascii="Consolas" w:hAnsi="Consolas" w:cs="Consolas"/>
+          <w:color w:val="000000"/>
+          <w:sz w:val="28"/>
+          <w:szCs w:val="28"/>
+          <w:lang w:val="en-US"/>
+        </w:rPr>
+        <w:t>4])(</w:t>
+      </w:r>
+      <w:r>
+        <w:rPr>
+          <w:rFonts w:ascii="Consolas" w:hAnsi="Consolas" w:cs="Consolas"/>
+          <w:color w:val="0000FF"/>
+          <w:sz w:val="28"/>
+          <w:szCs w:val="28"/>
+          <w:lang w:val="en-US"/>
+        </w:rPr>
+        <w:t>double</w:t>
+      </w:r>
+      <w:r>
+        <w:rPr>
+          <w:rFonts w:ascii="Consolas" w:hAnsi="Consolas" w:cs="Consolas"/>
+          <w:color w:val="000000"/>
+          <w:sz w:val="28"/>
+          <w:szCs w:val="28"/>
+          <w:lang w:val="en-US"/>
+        </w:rPr>
+        <w:t xml:space="preserve">*, </w:t>
+      </w:r>
+      <w:r>
+        <w:rPr>
+          <w:rFonts w:ascii="Consolas" w:hAnsi="Consolas" w:cs="Consolas"/>
+          <w:color w:val="0000FF"/>
+          <w:sz w:val="28"/>
+          <w:szCs w:val="28"/>
+          <w:lang w:val="en-US"/>
+        </w:rPr>
+        <w:t>int</w:t>
+      </w:r>
+      <w:r>
+        <w:rPr>
+          <w:rFonts w:ascii="Consolas" w:hAnsi="Consolas" w:cs="Consolas"/>
+          <w:color w:val="000000"/>
+          <w:sz w:val="28"/>
+          <w:szCs w:val="28"/>
+          <w:lang w:val="en-US"/>
+        </w:rPr>
+        <w:t xml:space="preserve">) = { </w:t>
+      </w:r>
+      <w:proofErr w:type="spellStart"/>
+      <w:r>
+        <w:rPr>
+          <w:rFonts w:ascii="Consolas" w:hAnsi="Consolas" w:cs="Consolas"/>
+          <w:color w:val="000000"/>
+          <w:sz w:val="28"/>
+          <w:szCs w:val="28"/>
+          <w:lang w:val="en-US"/>
+        </w:rPr>
+        <w:t>selectionSort</w:t>
+      </w:r>
+      <w:proofErr w:type="spellEnd"/>
+      <w:r>
+        <w:rPr>
+          <w:rFonts w:ascii="Consolas" w:hAnsi="Consolas" w:cs="Consolas"/>
+          <w:color w:val="000000"/>
+          <w:sz w:val="28"/>
+          <w:szCs w:val="28"/>
+          <w:lang w:val="en-US"/>
+        </w:rPr>
+        <w:t xml:space="preserve">, </w:t>
+      </w:r>
+      <w:proofErr w:type="spellStart"/>
+      <w:r>
+        <w:rPr>
+          <w:rFonts w:ascii="Consolas" w:hAnsi="Consolas" w:cs="Consolas"/>
+          <w:color w:val="000000"/>
+          <w:sz w:val="28"/>
+          <w:szCs w:val="28"/>
+          <w:lang w:val="en-US"/>
+        </w:rPr>
+        <w:t>insertionSort</w:t>
+      </w:r>
+      <w:proofErr w:type="spellEnd"/>
+      <w:r>
+        <w:rPr>
+          <w:rFonts w:ascii="Consolas" w:hAnsi="Consolas" w:cs="Consolas"/>
+          <w:color w:val="000000"/>
+          <w:sz w:val="28"/>
+          <w:szCs w:val="28"/>
+          <w:lang w:val="en-US"/>
+        </w:rPr>
+        <w:t xml:space="preserve">, </w:t>
+      </w:r>
+      <w:proofErr w:type="spellStart"/>
+      <w:r>
+        <w:rPr>
+          <w:rFonts w:ascii="Consolas" w:hAnsi="Consolas" w:cs="Consolas"/>
+          <w:color w:val="000000"/>
+          <w:sz w:val="28"/>
+          <w:szCs w:val="28"/>
+          <w:lang w:val="en-US"/>
+        </w:rPr>
+        <w:t>mergeSort</w:t>
+      </w:r>
+      <w:proofErr w:type="spellEnd"/>
+      <w:r>
+        <w:rPr>
+          <w:rFonts w:ascii="Consolas" w:hAnsi="Consolas" w:cs="Consolas"/>
+          <w:color w:val="000000"/>
+          <w:sz w:val="28"/>
+          <w:szCs w:val="28"/>
+          <w:lang w:val="en-US"/>
+        </w:rPr>
+        <w:t xml:space="preserve">, </w:t>
+      </w:r>
+      <w:proofErr w:type="spellStart"/>
+      <w:r>
+        <w:rPr>
+          <w:rFonts w:ascii="Consolas" w:hAnsi="Consolas" w:cs="Consolas"/>
+          <w:color w:val="000000"/>
+          <w:sz w:val="28"/>
+          <w:szCs w:val="28"/>
+          <w:lang w:val="en-US"/>
+        </w:rPr>
+        <w:t>combSort</w:t>
+      </w:r>
+      <w:proofErr w:type="spellEnd"/>
+      <w:r>
+        <w:rPr>
+          <w:rFonts w:ascii="Consolas" w:hAnsi="Consolas" w:cs="Consolas"/>
+          <w:color w:val="000000"/>
+          <w:sz w:val="28"/>
+          <w:szCs w:val="28"/>
+          <w:lang w:val="en-US"/>
+        </w:rPr>
+        <w:t xml:space="preserve"> };</w:t>
+      </w:r>
+    </w:p>
+    <w:p>
+      <w:pPr>
+        <w:spacing w:line="360" w:lineRule="auto"/>
+        <w:jc w:val="both"/>
+        <w:rPr>
+          <w:rFonts w:ascii="Consolas" w:hAnsi="Consolas" w:cs="Consolas"/>
+          <w:color w:val="000000"/>
+          <w:sz w:val="28"/>
+          <w:szCs w:val="28"/>
+          <w:lang w:val="en-US"/>
+        </w:rPr>
+      </w:pPr>
+      <w:r>
+        <w:rPr>
+          <w:rFonts w:ascii="Consolas" w:hAnsi="Consolas" w:cs="Consolas"/>
+          <w:color w:val="000000"/>
+          <w:sz w:val="28"/>
+          <w:szCs w:val="28"/>
+          <w:lang w:val="en-US"/>
+        </w:rPr>
+        <w:tab/>
+      </w:r>
+      <w:r>
+        <w:rPr>
+          <w:rFonts w:ascii="Consolas" w:hAnsi="Consolas" w:cs="Consolas"/>
+          <w:color w:val="0000FF"/>
+          <w:sz w:val="28"/>
+          <w:szCs w:val="28"/>
+          <w:lang w:val="en-US"/>
+        </w:rPr>
+        <w:t>const</w:t>
+      </w:r>
+      <w:r>
+        <w:rPr>
+          <w:rFonts w:ascii="Consolas" w:hAnsi="Consolas" w:cs="Consolas"/>
+          <w:color w:val="000000"/>
+          <w:sz w:val="28"/>
+          <w:szCs w:val="28"/>
+          <w:lang w:val="en-US"/>
+        </w:rPr>
+        <w:t xml:space="preserve"> </w:t>
+      </w:r>
+      <w:r>
+        <w:rPr>
+          <w:rFonts w:ascii="Consolas" w:hAnsi="Consolas" w:cs="Consolas"/>
+          <w:color w:val="0000FF"/>
+          <w:sz w:val="28"/>
+          <w:szCs w:val="28"/>
+          <w:lang w:val="en-US"/>
+        </w:rPr>
+        <w:t>char</w:t>
+      </w:r>
+      <w:r>
+        <w:rPr>
+          <w:rFonts w:ascii="Consolas" w:hAnsi="Consolas" w:cs="Consolas"/>
+          <w:color w:val="000000"/>
+          <w:sz w:val="28"/>
+          <w:szCs w:val="28"/>
+          <w:lang w:val="en-US"/>
+        </w:rPr>
+        <w:t xml:space="preserve"> </w:t>
+      </w:r>
+      <w:proofErr w:type="gramStart"/>
+      <w:r>
+        <w:rPr>
+          <w:rFonts w:ascii="Consolas" w:hAnsi="Consolas" w:cs="Consolas"/>
+          <w:color w:val="000000"/>
+          <w:sz w:val="28"/>
+          <w:szCs w:val="28"/>
+          <w:lang w:val="en-US"/>
+        </w:rPr>
+        <w:t>name[</w:t>
+      </w:r>
+      <w:proofErr w:type="gramEnd"/>
+      <w:r>
+        <w:rPr>
+          <w:rFonts w:ascii="Consolas" w:hAnsi="Consolas" w:cs="Consolas"/>
+          <w:color w:val="000000"/>
+          <w:sz w:val="28"/>
+          <w:szCs w:val="28"/>
+          <w:lang w:val="en-US"/>
+        </w:rPr>
+        <w:t xml:space="preserve">4][10] = { </w:t>
+      </w:r>
+      <w:r>
+        <w:rPr>
+          <w:rFonts w:ascii="Consolas" w:hAnsi="Consolas" w:cs="Consolas"/>
+          <w:color w:val="A31515"/>
+          <w:sz w:val="28"/>
+          <w:szCs w:val="28"/>
+          <w:lang w:val="en-US"/>
+        </w:rPr>
+        <w:t>"Selection"</w:t>
+      </w:r>
+      <w:r>
+        <w:rPr>
+          <w:rFonts w:ascii="Consolas" w:hAnsi="Consolas" w:cs="Consolas"/>
+          <w:color w:val="000000"/>
+          <w:sz w:val="28"/>
+          <w:szCs w:val="28"/>
+          <w:lang w:val="en-US"/>
+        </w:rPr>
+        <w:t xml:space="preserve">, </w:t>
+      </w:r>
+      <w:r>
+        <w:rPr>
+          <w:rFonts w:ascii="Consolas" w:hAnsi="Consolas" w:cs="Consolas"/>
+          <w:color w:val="A31515"/>
+          <w:sz w:val="28"/>
+          <w:szCs w:val="28"/>
+          <w:lang w:val="en-US"/>
+        </w:rPr>
+        <w:t>"Insertion"</w:t>
+      </w:r>
+      <w:r>
+        <w:rPr>
+          <w:rFonts w:ascii="Consolas" w:hAnsi="Consolas" w:cs="Consolas"/>
+          <w:color w:val="000000"/>
+          <w:sz w:val="28"/>
+          <w:szCs w:val="28"/>
+          <w:lang w:val="en-US"/>
+        </w:rPr>
+        <w:t xml:space="preserve">, </w:t>
+      </w:r>
+      <w:r>
+        <w:rPr>
+          <w:rFonts w:ascii="Consolas" w:hAnsi="Consolas" w:cs="Consolas"/>
+          <w:color w:val="A31515"/>
+          <w:sz w:val="28"/>
+          <w:szCs w:val="28"/>
+          <w:lang w:val="en-US"/>
+        </w:rPr>
+        <w:t>"Merge"</w:t>
+      </w:r>
+      <w:r>
+        <w:rPr>
+          <w:rFonts w:ascii="Consolas" w:hAnsi="Consolas" w:cs="Consolas"/>
+          <w:color w:val="000000"/>
+          <w:sz w:val="28"/>
+          <w:szCs w:val="28"/>
+          <w:lang w:val="en-US"/>
+        </w:rPr>
+        <w:t xml:space="preserve">, </w:t>
+      </w:r>
+      <w:r>
+        <w:rPr>
+          <w:rFonts w:ascii="Consolas" w:hAnsi="Consolas" w:cs="Consolas"/>
+          <w:color w:val="A31515"/>
+          <w:sz w:val="28"/>
+          <w:szCs w:val="28"/>
+          <w:lang w:val="en-US"/>
+        </w:rPr>
+        <w:t>"Comb"</w:t>
+      </w:r>
+      <w:r>
+        <w:rPr>
+          <w:rFonts w:ascii="Consolas" w:hAnsi="Consolas" w:cs="Consolas"/>
+          <w:color w:val="000000"/>
+          <w:sz w:val="28"/>
+          <w:szCs w:val="28"/>
+          <w:lang w:val="en-US"/>
+        </w:rPr>
+        <w:t xml:space="preserve"> };</w:t>
+      </w:r>
+    </w:p>
+    <w:p>
+      <w:pPr>
+        <w:spacing w:line="360" w:lineRule="auto"/>
+        <w:jc w:val="both"/>
+        <w:rPr>
+          <w:rFonts w:ascii="Times New Roman" w:hAnsi="Times New Roman" w:cs="Times New Roman"/>
+          <w:color w:val="000000"/>
+          <w:sz w:val="28"/>
+          <w:szCs w:val="28"/>
+        </w:rPr>
+      </w:pPr>
+      <w:r>
+        <w:rPr>
+          <w:rFonts w:ascii="Times New Roman" w:hAnsi="Times New Roman" w:cs="Times New Roman"/>
+          <w:color w:val="000000"/>
+          <w:sz w:val="28"/>
+          <w:szCs w:val="28"/>
+          <w:lang w:val="en-US"/>
+        </w:rPr>
+        <w:tab/>
+      </w:r>
+      <w:r>
+        <w:rPr>
+          <w:rFonts w:ascii="Times New Roman" w:hAnsi="Times New Roman" w:cs="Times New Roman"/>
+          <w:color w:val="000000"/>
+          <w:sz w:val="28"/>
+          <w:szCs w:val="28"/>
+        </w:rPr>
+        <w:t xml:space="preserve">Это </w:t>
+      </w:r>
+      <w:r>
+        <w:rPr>
+          <w:rFonts w:ascii="Times New Roman" w:hAnsi="Times New Roman" w:cs="Times New Roman"/>
+          <w:color w:val="000000"/>
+          <w:sz w:val="28"/>
+          <w:szCs w:val="28"/>
+        </w:rPr>
+        <w:t xml:space="preserve">позволило индексировать сортировки, и передавать их в функцию </w:t>
+      </w:r>
+      <w:proofErr w:type="spellStart"/>
+      <w:r>
+        <w:rPr>
+          <w:rFonts w:ascii="Times New Roman" w:hAnsi="Times New Roman" w:cs="Times New Roman"/>
+          <w:color w:val="000000"/>
+          <w:sz w:val="28"/>
+          <w:szCs w:val="28"/>
+          <w:lang w:val="en-US"/>
+        </w:rPr>
+        <w:t>StartSort</w:t>
+      </w:r>
+      <w:proofErr w:type="spellEnd"/>
+      <w:r>
+        <w:rPr>
+          <w:rFonts w:ascii="Times New Roman" w:hAnsi="Times New Roman" w:cs="Times New Roman"/>
+          <w:color w:val="000000"/>
+          <w:sz w:val="28"/>
+          <w:szCs w:val="28"/>
+        </w:rPr>
+        <w:t xml:space="preserve">. </w:t>
+      </w:r>
+      <w:r>
+        <w:rPr>
+          <w:rFonts w:ascii="Times New Roman" w:hAnsi="Times New Roman" w:cs="Times New Roman"/>
+          <w:color w:val="000000"/>
+          <w:sz w:val="28"/>
+          <w:szCs w:val="28"/>
+        </w:rPr>
+        <w:t xml:space="preserve">Двумерный массив </w:t>
+      </w:r>
+      <w:r>
+        <w:rPr>
+          <w:rFonts w:ascii="Times New Roman" w:hAnsi="Times New Roman" w:cs="Times New Roman"/>
+          <w:color w:val="000000"/>
+          <w:sz w:val="28"/>
+          <w:szCs w:val="28"/>
+          <w:lang w:val="en-US"/>
+        </w:rPr>
+        <w:t>const</w:t>
+      </w:r>
+      <w:r>
+        <w:rPr>
+          <w:rFonts w:ascii="Times New Roman" w:hAnsi="Times New Roman" w:cs="Times New Roman"/>
+          <w:color w:val="000000"/>
+          <w:sz w:val="28"/>
+          <w:szCs w:val="28"/>
+        </w:rPr>
+        <w:t xml:space="preserve"> </w:t>
+      </w:r>
+      <w:r>
+        <w:rPr>
+          <w:rFonts w:ascii="Times New Roman" w:hAnsi="Times New Roman" w:cs="Times New Roman"/>
+          <w:color w:val="000000"/>
+          <w:sz w:val="28"/>
+          <w:szCs w:val="28"/>
+          <w:lang w:val="en-US"/>
+        </w:rPr>
+        <w:t>char</w:t>
+      </w:r>
+      <w:r>
+        <w:rPr>
+          <w:rFonts w:ascii="Times New Roman" w:hAnsi="Times New Roman" w:cs="Times New Roman"/>
+          <w:color w:val="000000"/>
+          <w:sz w:val="28"/>
+          <w:szCs w:val="28"/>
+        </w:rPr>
+        <w:t xml:space="preserve"> же был необходим для корректного вывода в консоль названий сортировок.</w:t>
+      </w:r>
+    </w:p>
+    <w:p>
+      <w:pPr>
+        <w:spacing w:line="360" w:lineRule="auto"/>
+        <w:ind w:firstLine="567"/>
+        <w:jc w:val="both"/>
+        <w:rPr>
+          <w:rFonts w:ascii="Consolas" w:hAnsi="Consolas" w:cs="Consolas"/>
+          <w:color w:val="000000"/>
+          <w:sz w:val="28"/>
+          <w:szCs w:val="28"/>
+          <w:lang w:val="en-US"/>
+        </w:rPr>
+      </w:pPr>
+      <w:r>
+        <w:rPr>
+          <w:rFonts w:ascii="Consolas" w:hAnsi="Consolas" w:cs="Consolas"/>
+          <w:color w:val="0000FF"/>
+          <w:sz w:val="28"/>
+          <w:szCs w:val="28"/>
+          <w:lang w:val="en-US"/>
+        </w:rPr>
+        <w:t>void</w:t>
+      </w:r>
+      <w:r>
+        <w:rPr>
+          <w:rFonts w:ascii="Consolas" w:hAnsi="Consolas" w:cs="Consolas"/>
+          <w:color w:val="000000"/>
+          <w:sz w:val="28"/>
+          <w:szCs w:val="28"/>
+          <w:lang w:val="en-US"/>
+        </w:rPr>
+        <w:t xml:space="preserve"> </w:t>
+      </w:r>
+      <w:proofErr w:type="spellStart"/>
+      <w:proofErr w:type="gramStart"/>
+      <w:r>
+        <w:rPr>
+          <w:rFonts w:ascii="Consolas" w:hAnsi="Consolas" w:cs="Consolas"/>
+          <w:color w:val="000000"/>
+          <w:sz w:val="28"/>
+          <w:szCs w:val="28"/>
+          <w:lang w:val="en-US"/>
+        </w:rPr>
+        <w:t>StartSort</w:t>
+      </w:r>
+      <w:proofErr w:type="spellEnd"/>
+      <w:r>
+        <w:rPr>
+          <w:rFonts w:ascii="Consolas" w:hAnsi="Consolas" w:cs="Consolas"/>
+          <w:color w:val="000000"/>
+          <w:sz w:val="28"/>
+          <w:szCs w:val="28"/>
+          <w:lang w:val="en-US"/>
+        </w:rPr>
+        <w:t>(</w:t>
+      </w:r>
+      <w:proofErr w:type="gramEnd"/>
+      <w:r>
+        <w:rPr>
+          <w:rFonts w:ascii="Consolas" w:hAnsi="Consolas" w:cs="Consolas"/>
+          <w:color w:val="0000FF"/>
+          <w:sz w:val="28"/>
+          <w:szCs w:val="28"/>
+          <w:lang w:val="en-US"/>
+        </w:rPr>
+        <w:t>void</w:t>
+      </w:r>
+      <w:r>
+        <w:rPr>
+          <w:rFonts w:ascii="Consolas" w:hAnsi="Consolas" w:cs="Consolas"/>
+          <w:color w:val="000000"/>
+          <w:sz w:val="28"/>
+          <w:szCs w:val="28"/>
+          <w:lang w:val="en-US"/>
+        </w:rPr>
+        <w:t xml:space="preserve"> (*</w:t>
+      </w:r>
+      <w:proofErr w:type="spellStart"/>
+      <w:r>
+        <w:rPr>
+          <w:rFonts w:ascii="Consolas" w:hAnsi="Consolas" w:cs="Consolas"/>
+          <w:color w:val="808080"/>
+          <w:sz w:val="28"/>
+          <w:szCs w:val="28"/>
+          <w:lang w:val="en-US"/>
+        </w:rPr>
+        <w:t>func</w:t>
+      </w:r>
+      <w:proofErr w:type="spellEnd"/>
+      <w:r>
+        <w:rPr>
+          <w:rFonts w:ascii="Consolas" w:hAnsi="Consolas" w:cs="Consolas"/>
+          <w:color w:val="000000"/>
+          <w:sz w:val="28"/>
+          <w:szCs w:val="28"/>
+          <w:lang w:val="en-US"/>
+        </w:rPr>
+        <w:t>) (</w:t>
+      </w:r>
+      <w:r>
+        <w:rPr>
+          <w:rFonts w:ascii="Consolas" w:hAnsi="Consolas" w:cs="Consolas"/>
+          <w:color w:val="0000FF"/>
+          <w:sz w:val="28"/>
+          <w:szCs w:val="28"/>
+          <w:lang w:val="en-US"/>
+        </w:rPr>
+        <w:t>double</w:t>
+      </w:r>
+      <w:r>
+        <w:rPr>
+          <w:rFonts w:ascii="Consolas" w:hAnsi="Consolas" w:cs="Consolas"/>
+          <w:color w:val="000000"/>
+          <w:sz w:val="28"/>
+          <w:szCs w:val="28"/>
+          <w:lang w:val="en-US"/>
+        </w:rPr>
+        <w:t xml:space="preserve"> *, </w:t>
+      </w:r>
+      <w:r>
+        <w:rPr>
+          <w:rFonts w:ascii="Consolas" w:hAnsi="Consolas" w:cs="Consolas"/>
+          <w:color w:val="0000FF"/>
+          <w:sz w:val="28"/>
+          <w:szCs w:val="28"/>
+          <w:lang w:val="en-US"/>
+        </w:rPr>
+        <w:t>int</w:t>
+      </w:r>
+      <w:r>
+        <w:rPr>
+          <w:rFonts w:ascii="Consolas" w:hAnsi="Consolas" w:cs="Consolas"/>
+          <w:color w:val="000000"/>
+          <w:sz w:val="28"/>
+          <w:szCs w:val="28"/>
+          <w:lang w:val="en-US"/>
+        </w:rPr>
+        <w:t xml:space="preserve">), </w:t>
+      </w:r>
+      <w:r>
+        <w:rPr>
+          <w:rFonts w:ascii="Consolas" w:hAnsi="Consolas" w:cs="Consolas"/>
+          <w:color w:val="0000FF"/>
+          <w:sz w:val="28"/>
+          <w:szCs w:val="28"/>
+          <w:lang w:val="en-US"/>
+        </w:rPr>
+        <w:t>const</w:t>
+      </w:r>
+      <w:r>
+        <w:rPr>
+          <w:rFonts w:ascii="Consolas" w:hAnsi="Consolas" w:cs="Consolas"/>
+          <w:color w:val="000000"/>
+          <w:sz w:val="28"/>
+          <w:szCs w:val="28"/>
+          <w:lang w:val="en-US"/>
+        </w:rPr>
+        <w:t xml:space="preserve"> </w:t>
+      </w:r>
+      <w:r>
+        <w:rPr>
+          <w:rFonts w:ascii="Consolas" w:hAnsi="Consolas" w:cs="Consolas"/>
+          <w:color w:val="0000FF"/>
+          <w:sz w:val="28"/>
+          <w:szCs w:val="28"/>
+          <w:lang w:val="en-US"/>
+        </w:rPr>
+        <w:t>char</w:t>
+      </w:r>
+      <w:r>
+        <w:rPr>
+          <w:rFonts w:ascii="Consolas" w:hAnsi="Consolas" w:cs="Consolas"/>
+          <w:color w:val="000000"/>
+          <w:sz w:val="28"/>
+          <w:szCs w:val="28"/>
+          <w:lang w:val="en-US"/>
+        </w:rPr>
+        <w:t xml:space="preserve">* </w:t>
+      </w:r>
+      <w:r>
+        <w:rPr>
+          <w:rFonts w:ascii="Consolas" w:hAnsi="Consolas" w:cs="Consolas"/>
+          <w:color w:val="808080"/>
+          <w:sz w:val="28"/>
+          <w:szCs w:val="28"/>
+          <w:lang w:val="en-US"/>
+        </w:rPr>
+        <w:t>name</w:t>
+      </w:r>
+      <w:r>
+        <w:rPr>
+          <w:rFonts w:ascii="Consolas" w:hAnsi="Consolas" w:cs="Consolas"/>
+          <w:color w:val="000000"/>
+          <w:sz w:val="28"/>
+          <w:szCs w:val="28"/>
+          <w:lang w:val="en-US"/>
+        </w:rPr>
+        <w:t xml:space="preserve">, </w:t>
+      </w:r>
+      <w:r>
+        <w:rPr>
+          <w:rFonts w:ascii="Consolas" w:hAnsi="Consolas" w:cs="Consolas"/>
+          <w:color w:val="0000FF"/>
+          <w:sz w:val="28"/>
+          <w:szCs w:val="28"/>
+          <w:lang w:val="en-US"/>
+        </w:rPr>
+        <w:t>double</w:t>
+      </w:r>
+      <w:r>
+        <w:rPr>
+          <w:rFonts w:ascii="Consolas" w:hAnsi="Consolas" w:cs="Consolas"/>
+          <w:color w:val="000000"/>
+          <w:sz w:val="28"/>
+          <w:szCs w:val="28"/>
+          <w:lang w:val="en-US"/>
+        </w:rPr>
+        <w:t xml:space="preserve"> *</w:t>
+      </w:r>
+      <w:proofErr w:type="spellStart"/>
+      <w:r>
+        <w:rPr>
+          <w:rFonts w:ascii="Consolas" w:hAnsi="Consolas" w:cs="Consolas"/>
+          <w:color w:val="808080"/>
+          <w:sz w:val="28"/>
+          <w:szCs w:val="28"/>
+          <w:lang w:val="en-US"/>
+        </w:rPr>
+        <w:t>arr</w:t>
+      </w:r>
+      <w:proofErr w:type="spellEnd"/>
+      <w:r>
+        <w:rPr>
+          <w:rFonts w:ascii="Consolas" w:hAnsi="Consolas" w:cs="Consolas"/>
+          <w:color w:val="000000"/>
+          <w:sz w:val="28"/>
+          <w:szCs w:val="28"/>
+          <w:lang w:val="en-US"/>
+        </w:rPr>
+        <w:t xml:space="preserve">, </w:t>
+      </w:r>
+      <w:r>
+        <w:rPr>
+          <w:rFonts w:ascii="Consolas" w:hAnsi="Consolas" w:cs="Consolas"/>
+          <w:color w:val="0000FF"/>
+          <w:sz w:val="28"/>
+          <w:szCs w:val="28"/>
+          <w:lang w:val="en-US"/>
+        </w:rPr>
+        <w:t>int</w:t>
+      </w:r>
+      <w:r>
+        <w:rPr>
+          <w:rFonts w:ascii="Consolas" w:hAnsi="Consolas" w:cs="Consolas"/>
+          <w:color w:val="000000"/>
+          <w:sz w:val="28"/>
+          <w:szCs w:val="28"/>
+          <w:lang w:val="en-US"/>
+        </w:rPr>
+        <w:t xml:space="preserve"> </w:t>
+      </w:r>
+      <w:proofErr w:type="spellStart"/>
+      <w:r>
+        <w:rPr>
+          <w:rFonts w:ascii="Consolas" w:hAnsi="Consolas" w:cs="Consolas"/>
+          <w:color w:val="808080"/>
+          <w:sz w:val="28"/>
+          <w:szCs w:val="28"/>
+          <w:lang w:val="en-US"/>
+        </w:rPr>
+        <w:t>arrSize</w:t>
+      </w:r>
+      <w:proofErr w:type="spellEnd"/>
+      <w:r>
+        <w:rPr>
+          <w:rFonts w:ascii="Consolas" w:hAnsi="Consolas" w:cs="Consolas"/>
+          <w:color w:val="000000"/>
+          <w:sz w:val="28"/>
+          <w:szCs w:val="28"/>
+          <w:lang w:val="en-US"/>
+        </w:rPr>
+        <w:t xml:space="preserve">, </w:t>
+      </w:r>
+      <w:proofErr w:type="spellStart"/>
+      <w:r>
+        <w:rPr>
+          <w:rFonts w:ascii="Consolas" w:hAnsi="Consolas" w:cs="Consolas"/>
+          <w:color w:val="2B91AF"/>
+          <w:sz w:val="28"/>
+          <w:szCs w:val="28"/>
+          <w:lang w:val="en-US"/>
+        </w:rPr>
+        <w:t>clock_t</w:t>
+      </w:r>
+      <w:proofErr w:type="spellEnd"/>
+      <w:r>
+        <w:rPr>
+          <w:rFonts w:ascii="Consolas" w:hAnsi="Consolas" w:cs="Consolas"/>
+          <w:color w:val="000000"/>
+          <w:sz w:val="28"/>
+          <w:szCs w:val="28"/>
+          <w:lang w:val="en-US"/>
+        </w:rPr>
+        <w:t xml:space="preserve"> *</w:t>
+      </w:r>
+      <w:r>
+        <w:rPr>
+          <w:rFonts w:ascii="Consolas" w:hAnsi="Consolas" w:cs="Consolas"/>
+          <w:color w:val="808080"/>
+          <w:sz w:val="28"/>
+          <w:szCs w:val="28"/>
+          <w:lang w:val="en-US"/>
+        </w:rPr>
+        <w:t>clock1</w:t>
+      </w:r>
+      <w:r>
+        <w:rPr>
+          <w:rFonts w:ascii="Consolas" w:hAnsi="Consolas" w:cs="Consolas"/>
+          <w:color w:val="000000"/>
+          <w:sz w:val="28"/>
+          <w:szCs w:val="28"/>
+          <w:lang w:val="en-US"/>
+        </w:rPr>
+        <w:t xml:space="preserve">, </w:t>
+      </w:r>
+      <w:r>
+        <w:rPr>
+          <w:rFonts w:ascii="Consolas" w:hAnsi="Consolas" w:cs="Consolas"/>
+          <w:color w:val="0000FF"/>
+          <w:sz w:val="28"/>
+          <w:szCs w:val="28"/>
+          <w:lang w:val="en-US"/>
+        </w:rPr>
+        <w:t>int</w:t>
+      </w:r>
+      <w:r>
+        <w:rPr>
+          <w:rFonts w:ascii="Consolas" w:hAnsi="Consolas" w:cs="Consolas"/>
+          <w:color w:val="000000"/>
+          <w:sz w:val="28"/>
+          <w:szCs w:val="28"/>
+          <w:lang w:val="en-US"/>
+        </w:rPr>
+        <w:t xml:space="preserve"> </w:t>
+      </w:r>
+      <w:r>
+        <w:rPr>
+          <w:rFonts w:ascii="Consolas" w:hAnsi="Consolas" w:cs="Consolas"/>
+          <w:color w:val="808080"/>
+          <w:sz w:val="28"/>
+          <w:szCs w:val="28"/>
+          <w:lang w:val="en-US"/>
+        </w:rPr>
+        <w:t>check</w:t>
+      </w:r>
+      <w:r>
+        <w:rPr>
+          <w:rFonts w:ascii="Consolas" w:hAnsi="Consolas" w:cs="Consolas"/>
+          <w:color w:val="000000"/>
+          <w:sz w:val="28"/>
+          <w:szCs w:val="28"/>
+          <w:lang w:val="en-US"/>
+        </w:rPr>
+        <w:t>);</w:t>
+      </w:r>
+    </w:p>
+    <w:p>
+      <w:pPr>
+        <w:spacing w:line="360" w:lineRule="auto"/>
+        <w:ind w:firstLine="567"/>
+        <w:jc w:val="both"/>
+        <w:rPr>
+          <w:rFonts w:ascii="Times New Roman" w:hAnsi="Times New Roman" w:cs="Times New Roman"/>
+          <w:sz w:val="28"/>
+          <w:szCs w:val="28"/>
+          <w:lang w:eastAsia="ru-RU"/>
+        </w:rPr>
+      </w:pPr>
+      <w:proofErr w:type="spellStart"/>
+      <w:r>
+        <w:rPr>
+          <w:rFonts w:ascii="Times New Roman" w:hAnsi="Times New Roman" w:cs="Times New Roman"/>
+          <w:sz w:val="28"/>
+          <w:szCs w:val="28"/>
+          <w:lang w:val="en-US" w:eastAsia="ru-RU"/>
+        </w:rPr>
+        <w:t>StartSort</w:t>
+      </w:r>
+      <w:proofErr w:type="spellEnd"/>
+      <w:r>
+        <w:rPr>
+          <w:rFonts w:ascii="Times New Roman" w:hAnsi="Times New Roman" w:cs="Times New Roman"/>
+          <w:sz w:val="28"/>
+          <w:szCs w:val="28"/>
+          <w:lang w:eastAsia="ru-RU"/>
+        </w:rPr>
+        <w:t xml:space="preserve"> </w:t>
+      </w:r>
+      <w:r>
+        <w:rPr>
+          <w:rFonts w:ascii="Times New Roman" w:hAnsi="Times New Roman" w:cs="Times New Roman"/>
+          <w:sz w:val="28"/>
+          <w:szCs w:val="28"/>
+          <w:lang w:eastAsia="ru-RU"/>
+        </w:rPr>
+        <w:t>запрашивает: 1) указатель на сортировку</w:t>
+      </w:r>
+      <w:r>
+        <w:rPr>
+          <w:rFonts w:ascii="Times New Roman" w:hAnsi="Times New Roman" w:cs="Times New Roman"/>
+          <w:sz w:val="28"/>
+          <w:szCs w:val="28"/>
+          <w:lang w:eastAsia="ru-RU"/>
+        </w:rPr>
+        <w:t>;</w:t>
+      </w:r>
+      <w:r>
+        <w:rPr>
+          <w:rFonts w:ascii="Times New Roman" w:hAnsi="Times New Roman" w:cs="Times New Roman"/>
+          <w:sz w:val="28"/>
+          <w:szCs w:val="28"/>
+          <w:lang w:eastAsia="ru-RU"/>
+        </w:rPr>
+        <w:t xml:space="preserve"> 2) название сортировки</w:t>
+      </w:r>
+      <w:r>
+        <w:rPr>
+          <w:rFonts w:ascii="Times New Roman" w:hAnsi="Times New Roman" w:cs="Times New Roman"/>
+          <w:sz w:val="28"/>
+          <w:szCs w:val="28"/>
+          <w:lang w:eastAsia="ru-RU"/>
+        </w:rPr>
+        <w:t xml:space="preserve">; 3) </w:t>
+      </w:r>
+      <w:r>
+        <w:rPr>
+          <w:rFonts w:ascii="Times New Roman" w:hAnsi="Times New Roman" w:cs="Times New Roman"/>
+          <w:sz w:val="28"/>
+          <w:szCs w:val="28"/>
+          <w:lang w:eastAsia="ru-RU"/>
+        </w:rPr>
+        <w:t>указатель на массив</w:t>
+      </w:r>
+      <w:r>
+        <w:rPr>
+          <w:rFonts w:ascii="Times New Roman" w:hAnsi="Times New Roman" w:cs="Times New Roman"/>
+          <w:sz w:val="28"/>
+          <w:szCs w:val="28"/>
+          <w:lang w:eastAsia="ru-RU"/>
+        </w:rPr>
+        <w:t xml:space="preserve">; 4) </w:t>
+      </w:r>
+      <w:r>
+        <w:rPr>
+          <w:rFonts w:ascii="Times New Roman" w:hAnsi="Times New Roman" w:cs="Times New Roman"/>
+          <w:sz w:val="28"/>
+          <w:szCs w:val="28"/>
+          <w:lang w:eastAsia="ru-RU"/>
+        </w:rPr>
+        <w:t>его размер</w:t>
+      </w:r>
+      <w:r>
+        <w:rPr>
+          <w:rFonts w:ascii="Times New Roman" w:hAnsi="Times New Roman" w:cs="Times New Roman"/>
+          <w:sz w:val="28"/>
+          <w:szCs w:val="28"/>
+          <w:lang w:eastAsia="ru-RU"/>
+        </w:rPr>
+        <w:t xml:space="preserve">; 5) </w:t>
+      </w:r>
+      <w:r>
+        <w:rPr>
+          <w:rFonts w:ascii="Times New Roman" w:hAnsi="Times New Roman" w:cs="Times New Roman"/>
+          <w:sz w:val="28"/>
+          <w:szCs w:val="28"/>
+          <w:lang w:eastAsia="ru-RU"/>
+        </w:rPr>
+        <w:t xml:space="preserve">указатель на тип </w:t>
+      </w:r>
+      <w:r>
+        <w:rPr>
+          <w:rFonts w:ascii="Times New Roman" w:hAnsi="Times New Roman" w:cs="Times New Roman"/>
+          <w:sz w:val="28"/>
+          <w:szCs w:val="28"/>
+          <w:lang w:val="en-US" w:eastAsia="ru-RU"/>
+        </w:rPr>
+        <w:t>clock</w:t>
+      </w:r>
+      <w:r>
+        <w:rPr>
+          <w:rFonts w:ascii="Times New Roman" w:hAnsi="Times New Roman" w:cs="Times New Roman"/>
+          <w:sz w:val="28"/>
+          <w:szCs w:val="28"/>
+          <w:lang w:eastAsia="ru-RU"/>
+        </w:rPr>
+        <w:t>_</w:t>
+      </w:r>
+      <w:r>
+        <w:rPr>
+          <w:rFonts w:ascii="Times New Roman" w:hAnsi="Times New Roman" w:cs="Times New Roman"/>
+          <w:sz w:val="28"/>
+          <w:szCs w:val="28"/>
+          <w:lang w:val="en-US" w:eastAsia="ru-RU"/>
+        </w:rPr>
+        <w:t>t</w:t>
+      </w:r>
+      <w:r>
+        <w:rPr>
+          <w:rFonts w:ascii="Times New Roman" w:hAnsi="Times New Roman" w:cs="Times New Roman"/>
+          <w:sz w:val="28"/>
+          <w:szCs w:val="28"/>
+          <w:lang w:eastAsia="ru-RU"/>
+        </w:rPr>
+        <w:t xml:space="preserve"> </w:t>
+      </w:r>
+      <w:r>
+        <w:rPr>
+          <w:rFonts w:ascii="Times New Roman" w:hAnsi="Times New Roman" w:cs="Times New Roman"/>
+          <w:sz w:val="28"/>
+          <w:szCs w:val="28"/>
+          <w:lang w:eastAsia="ru-RU"/>
+        </w:rPr>
+        <w:t>для подсчёта времени работы</w:t>
+      </w:r>
+      <w:r>
+        <w:rPr>
+          <w:rFonts w:ascii="Times New Roman" w:hAnsi="Times New Roman" w:cs="Times New Roman"/>
+          <w:sz w:val="28"/>
+          <w:szCs w:val="28"/>
+          <w:lang w:eastAsia="ru-RU"/>
+        </w:rPr>
+        <w:t xml:space="preserve">; 6) </w:t>
+      </w:r>
+      <w:r>
+        <w:rPr>
+          <w:rFonts w:ascii="Times New Roman" w:hAnsi="Times New Roman" w:cs="Times New Roman"/>
+          <w:sz w:val="28"/>
+          <w:szCs w:val="28"/>
+          <w:lang w:eastAsia="ru-RU"/>
+        </w:rPr>
+        <w:t>выводить или нет массивы в процессе (1 или 0).</w:t>
+      </w:r>
+    </w:p>
+    <w:p>
+      <w:pPr>
+        <w:spacing w:line="360" w:lineRule="auto"/>
+        <w:ind w:firstLine="567"/>
+        <w:jc w:val="both"/>
+        <w:rPr>
+          <w:rFonts w:ascii="Times New Roman" w:hAnsi="Times New Roman" w:cs="Times New Roman"/>
+          <w:sz w:val="28"/>
+          <w:szCs w:val="28"/>
+          <w:lang w:eastAsia="ru-RU"/>
+        </w:rPr>
+      </w:pPr>
+      <w:r>
+        <w:rPr>
+          <w:rFonts w:ascii="Times New Roman" w:hAnsi="Times New Roman" w:cs="Times New Roman"/>
+          <w:sz w:val="28"/>
+          <w:szCs w:val="28"/>
+          <w:lang w:eastAsia="ru-RU"/>
+        </w:rPr>
+        <w:t xml:space="preserve">Поблизости </w:t>
+      </w:r>
+      <w:proofErr w:type="spellStart"/>
+      <w:r>
+        <w:rPr>
+          <w:rFonts w:ascii="Times New Roman" w:hAnsi="Times New Roman" w:cs="Times New Roman"/>
+          <w:sz w:val="28"/>
+          <w:szCs w:val="28"/>
+          <w:lang w:val="en-US" w:eastAsia="ru-RU"/>
+        </w:rPr>
+        <w:t>StartSort</w:t>
+      </w:r>
+      <w:proofErr w:type="spellEnd"/>
+      <w:r>
+        <w:rPr>
+          <w:rFonts w:ascii="Times New Roman" w:hAnsi="Times New Roman" w:cs="Times New Roman"/>
+          <w:sz w:val="28"/>
+          <w:szCs w:val="28"/>
+          <w:lang w:eastAsia="ru-RU"/>
+        </w:rPr>
+        <w:t xml:space="preserve"> </w:t>
+      </w:r>
+      <w:r>
+        <w:rPr>
+          <w:rFonts w:ascii="Times New Roman" w:hAnsi="Times New Roman" w:cs="Times New Roman"/>
+          <w:sz w:val="28"/>
+          <w:szCs w:val="28"/>
+          <w:lang w:eastAsia="ru-RU"/>
+        </w:rPr>
+        <w:t xml:space="preserve">также были использованы две функции: </w:t>
+      </w:r>
+      <w:proofErr w:type="spellStart"/>
+      <w:r>
+        <w:rPr>
+          <w:rFonts w:ascii="Times New Roman" w:hAnsi="Times New Roman" w:cs="Times New Roman"/>
+          <w:sz w:val="28"/>
+          <w:szCs w:val="28"/>
+          <w:lang w:val="en-US" w:eastAsia="ru-RU"/>
+        </w:rPr>
+        <w:t>fillarr</w:t>
+      </w:r>
+      <w:proofErr w:type="spellEnd"/>
+      <w:r>
+        <w:rPr>
+          <w:rFonts w:ascii="Times New Roman" w:hAnsi="Times New Roman" w:cs="Times New Roman"/>
+          <w:sz w:val="28"/>
+          <w:szCs w:val="28"/>
+          <w:lang w:eastAsia="ru-RU"/>
+        </w:rPr>
+        <w:t xml:space="preserve"> </w:t>
+      </w:r>
+      <w:r>
+        <w:rPr>
+          <w:rFonts w:ascii="Times New Roman" w:hAnsi="Times New Roman" w:cs="Times New Roman"/>
+          <w:sz w:val="28"/>
+          <w:szCs w:val="28"/>
+          <w:lang w:eastAsia="ru-RU"/>
+        </w:rPr>
+        <w:t xml:space="preserve">и </w:t>
+      </w:r>
+      <w:proofErr w:type="spellStart"/>
+      <w:r>
+        <w:rPr>
+          <w:rFonts w:ascii="Times New Roman" w:hAnsi="Times New Roman" w:cs="Times New Roman"/>
+          <w:sz w:val="28"/>
+          <w:szCs w:val="28"/>
+          <w:lang w:val="en-US" w:eastAsia="ru-RU"/>
+        </w:rPr>
+        <w:t>showarr</w:t>
+      </w:r>
+      <w:proofErr w:type="spellEnd"/>
+      <w:r>
+        <w:rPr>
+          <w:rFonts w:ascii="Times New Roman" w:hAnsi="Times New Roman" w:cs="Times New Roman"/>
+          <w:sz w:val="28"/>
+          <w:szCs w:val="28"/>
+          <w:lang w:eastAsia="ru-RU"/>
+        </w:rPr>
+        <w:t xml:space="preserve">. </w:t>
+      </w:r>
+      <w:r>
+        <w:rPr>
+          <w:rFonts w:ascii="Times New Roman" w:hAnsi="Times New Roman" w:cs="Times New Roman"/>
+          <w:sz w:val="28"/>
+          <w:szCs w:val="28"/>
+          <w:lang w:eastAsia="ru-RU"/>
+        </w:rPr>
+        <w:t xml:space="preserve">Первая заполняет массив случайными </w:t>
+      </w:r>
+      <w:r>
+        <w:rPr>
+          <w:rFonts w:ascii="Times New Roman" w:hAnsi="Times New Roman" w:cs="Times New Roman"/>
+          <w:sz w:val="28"/>
+          <w:szCs w:val="28"/>
+          <w:lang w:val="en-US" w:eastAsia="ru-RU"/>
+        </w:rPr>
+        <w:t>double</w:t>
+      </w:r>
+      <w:r>
+        <w:rPr>
+          <w:rFonts w:ascii="Times New Roman" w:hAnsi="Times New Roman" w:cs="Times New Roman"/>
+          <w:sz w:val="28"/>
+          <w:szCs w:val="28"/>
+          <w:lang w:eastAsia="ru-RU"/>
+        </w:rPr>
+        <w:t xml:space="preserve"> </w:t>
+      </w:r>
+      <w:r>
+        <w:rPr>
+          <w:rFonts w:ascii="Times New Roman" w:hAnsi="Times New Roman" w:cs="Times New Roman"/>
+          <w:sz w:val="28"/>
+          <w:szCs w:val="28"/>
+          <w:lang w:eastAsia="ru-RU"/>
+        </w:rPr>
+        <w:t>элементами</w:t>
+      </w:r>
+      <w:r>
+        <w:rPr>
+          <w:rFonts w:ascii="Times New Roman" w:hAnsi="Times New Roman" w:cs="Times New Roman"/>
+          <w:sz w:val="28"/>
+          <w:szCs w:val="28"/>
+          <w:lang w:eastAsia="ru-RU"/>
+        </w:rPr>
+        <w:t xml:space="preserve"> (учитывая верхнюю границу </w:t>
+      </w:r>
+      <w:proofErr w:type="spellStart"/>
+      <w:r>
+        <w:rPr>
+          <w:rFonts w:ascii="Times New Roman" w:hAnsi="Times New Roman" w:cs="Times New Roman"/>
+          <w:sz w:val="28"/>
+          <w:szCs w:val="28"/>
+          <w:lang w:val="en-US" w:eastAsia="ru-RU"/>
+        </w:rPr>
+        <w:t>ranMax</w:t>
+      </w:r>
+      <w:proofErr w:type="spellEnd"/>
+      <w:r>
+        <w:rPr>
+          <w:rFonts w:ascii="Times New Roman" w:hAnsi="Times New Roman" w:cs="Times New Roman"/>
+          <w:sz w:val="28"/>
+          <w:szCs w:val="28"/>
+          <w:lang w:eastAsia="ru-RU"/>
+        </w:rPr>
+        <w:t>)</w:t>
+      </w:r>
+      <w:r>
+        <w:rPr>
+          <w:rFonts w:ascii="Times New Roman" w:hAnsi="Times New Roman" w:cs="Times New Roman"/>
+          <w:sz w:val="28"/>
+          <w:szCs w:val="28"/>
+          <w:lang w:eastAsia="ru-RU"/>
+        </w:rPr>
+        <w:t>, вторая же выводит их на экран.</w:t>
+      </w:r>
+    </w:p>
+    <w:p>
+      <w:pPr>
+        <w:spacing w:line="360" w:lineRule="auto"/>
+        <w:ind w:firstLine="567"/>
+        <w:jc w:val="both"/>
+        <w:rPr>
+          <w:rFonts w:ascii="Times New Roman" w:hAnsi="Times New Roman" w:cs="Times New Roman"/>
+          <w:sz w:val="28"/>
+          <w:szCs w:val="28"/>
+          <w:lang w:eastAsia="ru-RU"/>
+        </w:rPr>
+      </w:pPr>
+      <w:r>
+        <w:rPr>
+          <w:rFonts w:ascii="Times New Roman" w:hAnsi="Times New Roman" w:cs="Times New Roman"/>
+          <w:sz w:val="28"/>
+          <w:szCs w:val="28"/>
+          <w:lang w:eastAsia="ru-RU"/>
+        </w:rPr>
+        <w:lastRenderedPageBreak/>
+        <w:t xml:space="preserve">Для измерения времени работы каждой сортировки была подключена библиотека </w:t>
+      </w:r>
+      <w:r>
+        <w:rPr>
+          <w:rFonts w:ascii="Times New Roman" w:hAnsi="Times New Roman" w:cs="Times New Roman"/>
+          <w:sz w:val="28"/>
+          <w:szCs w:val="28"/>
+          <w:lang w:eastAsia="ru-RU"/>
+        </w:rPr>
+        <w:t>“</w:t>
+      </w:r>
+      <w:r>
+        <w:rPr>
+          <w:rFonts w:ascii="Times New Roman" w:hAnsi="Times New Roman" w:cs="Times New Roman"/>
+          <w:sz w:val="28"/>
+          <w:szCs w:val="28"/>
+          <w:lang w:val="en-US" w:eastAsia="ru-RU"/>
+        </w:rPr>
+        <w:t>time</w:t>
+      </w:r>
+      <w:r>
+        <w:rPr>
+          <w:rFonts w:ascii="Times New Roman" w:hAnsi="Times New Roman" w:cs="Times New Roman"/>
+          <w:sz w:val="28"/>
+          <w:szCs w:val="28"/>
+          <w:lang w:eastAsia="ru-RU"/>
+        </w:rPr>
+        <w:t>.</w:t>
+      </w:r>
+      <w:r>
+        <w:rPr>
+          <w:rFonts w:ascii="Times New Roman" w:hAnsi="Times New Roman" w:cs="Times New Roman"/>
+          <w:sz w:val="28"/>
+          <w:szCs w:val="28"/>
+          <w:lang w:val="en-US" w:eastAsia="ru-RU"/>
+        </w:rPr>
+        <w:t>h</w:t>
+      </w:r>
+      <w:r>
+        <w:rPr>
+          <w:rFonts w:ascii="Times New Roman" w:hAnsi="Times New Roman" w:cs="Times New Roman"/>
+          <w:sz w:val="28"/>
+          <w:szCs w:val="28"/>
+          <w:lang w:eastAsia="ru-RU"/>
+        </w:rPr>
+        <w:t xml:space="preserve">”. </w:t>
+      </w:r>
+      <w:r>
+        <w:rPr>
+          <w:rFonts w:ascii="Times New Roman" w:hAnsi="Times New Roman" w:cs="Times New Roman"/>
+          <w:sz w:val="28"/>
+          <w:szCs w:val="28"/>
+          <w:lang w:eastAsia="ru-RU"/>
+        </w:rPr>
+        <w:t>Время измеряется в тактах, но ради удобства также дополнительно переведено в секунды.</w:t>
+      </w:r>
+      <w:r>
+        <w:rPr>
+          <w:rFonts w:ascii="Times New Roman" w:hAnsi="Times New Roman" w:cs="Times New Roman"/>
+          <w:sz w:val="28"/>
+          <w:szCs w:val="28"/>
+          <w:lang w:eastAsia="ru-RU"/>
+        </w:rPr>
+        <w:t xml:space="preserve"> Были использованы глобальные переменные </w:t>
+      </w:r>
+      <w:proofErr w:type="spellStart"/>
+      <w:r>
+        <w:rPr>
+          <w:rFonts w:ascii="Times New Roman" w:hAnsi="Times New Roman" w:cs="Times New Roman"/>
+          <w:sz w:val="28"/>
+          <w:szCs w:val="28"/>
+          <w:lang w:val="en-US" w:eastAsia="ru-RU"/>
+        </w:rPr>
+        <w:t>countDo</w:t>
+      </w:r>
+      <w:proofErr w:type="spellEnd"/>
+      <w:r>
+        <w:rPr>
+          <w:rFonts w:ascii="Times New Roman" w:hAnsi="Times New Roman" w:cs="Times New Roman"/>
+          <w:sz w:val="28"/>
+          <w:szCs w:val="28"/>
+          <w:lang w:eastAsia="ru-RU"/>
+        </w:rPr>
+        <w:t xml:space="preserve"> </w:t>
+      </w:r>
+      <w:r>
+        <w:rPr>
+          <w:rFonts w:ascii="Times New Roman" w:hAnsi="Times New Roman" w:cs="Times New Roman"/>
+          <w:sz w:val="28"/>
+          <w:szCs w:val="28"/>
+          <w:lang w:eastAsia="ru-RU"/>
+        </w:rPr>
+        <w:t xml:space="preserve">и </w:t>
+      </w:r>
+      <w:proofErr w:type="spellStart"/>
+      <w:r>
+        <w:rPr>
+          <w:rFonts w:ascii="Times New Roman" w:hAnsi="Times New Roman" w:cs="Times New Roman"/>
+          <w:sz w:val="28"/>
+          <w:szCs w:val="28"/>
+          <w:lang w:val="en-US" w:eastAsia="ru-RU"/>
+        </w:rPr>
+        <w:t>countCmpr</w:t>
+      </w:r>
+      <w:proofErr w:type="spellEnd"/>
+      <w:r>
+        <w:rPr>
+          <w:rFonts w:ascii="Times New Roman" w:hAnsi="Times New Roman" w:cs="Times New Roman"/>
+          <w:sz w:val="28"/>
+          <w:szCs w:val="28"/>
+          <w:lang w:eastAsia="ru-RU"/>
+        </w:rPr>
+        <w:t xml:space="preserve"> </w:t>
+      </w:r>
+      <w:r>
+        <w:rPr>
+          <w:rFonts w:ascii="Times New Roman" w:hAnsi="Times New Roman" w:cs="Times New Roman"/>
+          <w:sz w:val="28"/>
+          <w:szCs w:val="28"/>
+          <w:lang w:eastAsia="ru-RU"/>
+        </w:rPr>
+        <w:t>для подсчёта перемещений элементов и их сравнений.</w:t>
+      </w:r>
+    </w:p>
+    <w:p>
+      <w:pPr>
+        <w:spacing w:line="360" w:lineRule="auto"/>
+        <w:ind w:firstLine="567"/>
+        <w:jc w:val="both"/>
+        <w:rPr>
+          <w:rFonts w:ascii="Times New Roman" w:hAnsi="Times New Roman" w:cs="Times New Roman"/>
+          <w:sz w:val="28"/>
+          <w:szCs w:val="28"/>
+          <w:lang w:eastAsia="ru-RU"/>
+        </w:rPr>
+      </w:pPr>
+      <w:r>
+        <w:rPr>
+          <w:rFonts w:ascii="Times New Roman" w:hAnsi="Times New Roman" w:cs="Times New Roman"/>
+          <w:sz w:val="28"/>
+          <w:szCs w:val="28"/>
+          <w:lang w:eastAsia="ru-RU"/>
+        </w:rPr>
+        <w:t>Другие же функции являются функциями сортировки:</w:t>
+      </w:r>
+    </w:p>
+    <w:p>
+      <w:pPr>
+        <w:autoSpaceDE w:val="0"/>
+        <w:autoSpaceDN w:val="0"/>
+        <w:adjustRightInd w:val="0"/>
+        <w:spacing w:after="0"/>
+        <w:ind w:left="567"/>
+        <w:rPr>
+          <w:rFonts w:ascii="Consolas" w:hAnsi="Consolas" w:cs="Consolas"/>
+          <w:color w:val="000000"/>
+          <w:sz w:val="28"/>
+          <w:szCs w:val="28"/>
+          <w:lang w:val="en-US"/>
+        </w:rPr>
+      </w:pPr>
+      <w:r>
+        <w:rPr>
+          <w:rFonts w:ascii="Consolas" w:hAnsi="Consolas" w:cs="Consolas"/>
+          <w:color w:val="0000FF"/>
+          <w:sz w:val="28"/>
+          <w:szCs w:val="28"/>
+          <w:lang w:val="en-US"/>
+        </w:rPr>
+        <w:t>void</w:t>
+      </w:r>
+      <w:r>
+        <w:rPr>
+          <w:rFonts w:ascii="Consolas" w:hAnsi="Consolas" w:cs="Consolas"/>
+          <w:color w:val="000000"/>
+          <w:sz w:val="28"/>
+          <w:szCs w:val="28"/>
+          <w:lang w:val="en-US"/>
+        </w:rPr>
+        <w:t xml:space="preserve"> </w:t>
+      </w:r>
+      <w:proofErr w:type="spellStart"/>
+      <w:proofErr w:type="gramStart"/>
+      <w:r>
+        <w:rPr>
+          <w:rFonts w:ascii="Consolas" w:hAnsi="Consolas" w:cs="Consolas"/>
+          <w:color w:val="000000"/>
+          <w:sz w:val="28"/>
+          <w:szCs w:val="28"/>
+          <w:lang w:val="en-US"/>
+        </w:rPr>
+        <w:t>selectionSort</w:t>
+      </w:r>
+      <w:proofErr w:type="spellEnd"/>
+      <w:r>
+        <w:rPr>
+          <w:rFonts w:ascii="Consolas" w:hAnsi="Consolas" w:cs="Consolas"/>
+          <w:color w:val="000000"/>
+          <w:sz w:val="28"/>
+          <w:szCs w:val="28"/>
+          <w:lang w:val="en-US"/>
+        </w:rPr>
+        <w:t>(</w:t>
+      </w:r>
+      <w:proofErr w:type="gramEnd"/>
+      <w:r>
+        <w:rPr>
+          <w:rFonts w:ascii="Consolas" w:hAnsi="Consolas" w:cs="Consolas"/>
+          <w:color w:val="0000FF"/>
+          <w:sz w:val="28"/>
+          <w:szCs w:val="28"/>
+          <w:lang w:val="en-US"/>
+        </w:rPr>
+        <w:t>double</w:t>
+      </w:r>
+      <w:r>
+        <w:rPr>
+          <w:rFonts w:ascii="Consolas" w:hAnsi="Consolas" w:cs="Consolas"/>
+          <w:color w:val="000000"/>
+          <w:sz w:val="28"/>
+          <w:szCs w:val="28"/>
+          <w:lang w:val="en-US"/>
+        </w:rPr>
+        <w:t xml:space="preserve"> *</w:t>
+      </w:r>
+      <w:proofErr w:type="spellStart"/>
+      <w:r>
+        <w:rPr>
+          <w:rFonts w:ascii="Consolas" w:hAnsi="Consolas" w:cs="Consolas"/>
+          <w:color w:val="808080"/>
+          <w:sz w:val="28"/>
+          <w:szCs w:val="28"/>
+          <w:lang w:val="en-US"/>
+        </w:rPr>
+        <w:t>ptr</w:t>
+      </w:r>
+      <w:proofErr w:type="spellEnd"/>
+      <w:r>
+        <w:rPr>
+          <w:rFonts w:ascii="Consolas" w:hAnsi="Consolas" w:cs="Consolas"/>
+          <w:color w:val="000000"/>
+          <w:sz w:val="28"/>
+          <w:szCs w:val="28"/>
+          <w:lang w:val="en-US"/>
+        </w:rPr>
+        <w:t xml:space="preserve">, </w:t>
+      </w:r>
+      <w:r>
+        <w:rPr>
+          <w:rFonts w:ascii="Consolas" w:hAnsi="Consolas" w:cs="Consolas"/>
+          <w:color w:val="0000FF"/>
+          <w:sz w:val="28"/>
+          <w:szCs w:val="28"/>
+          <w:lang w:val="en-US"/>
+        </w:rPr>
+        <w:t>int</w:t>
+      </w:r>
+      <w:r>
+        <w:rPr>
+          <w:rFonts w:ascii="Consolas" w:hAnsi="Consolas" w:cs="Consolas"/>
+          <w:color w:val="000000"/>
+          <w:sz w:val="28"/>
+          <w:szCs w:val="28"/>
+          <w:lang w:val="en-US"/>
+        </w:rPr>
+        <w:t xml:space="preserve"> </w:t>
+      </w:r>
+      <w:proofErr w:type="spellStart"/>
+      <w:r>
+        <w:rPr>
+          <w:rFonts w:ascii="Consolas" w:hAnsi="Consolas" w:cs="Consolas"/>
+          <w:color w:val="808080"/>
+          <w:sz w:val="28"/>
+          <w:szCs w:val="28"/>
+          <w:lang w:val="en-US"/>
+        </w:rPr>
+        <w:t>len</w:t>
+      </w:r>
+      <w:proofErr w:type="spellEnd"/>
+      <w:r>
+        <w:rPr>
+          <w:rFonts w:ascii="Consolas" w:hAnsi="Consolas" w:cs="Consolas"/>
+          <w:color w:val="000000"/>
+          <w:sz w:val="28"/>
+          <w:szCs w:val="28"/>
+          <w:lang w:val="en-US"/>
+        </w:rPr>
+        <w:t>);</w:t>
+      </w:r>
+    </w:p>
+    <w:p>
+      <w:pPr>
+        <w:autoSpaceDE w:val="0"/>
+        <w:autoSpaceDN w:val="0"/>
+        <w:adjustRightInd w:val="0"/>
+        <w:spacing w:after="0"/>
+        <w:ind w:left="567"/>
+        <w:rPr>
+          <w:rFonts w:ascii="Consolas" w:hAnsi="Consolas" w:cs="Consolas"/>
+          <w:color w:val="000000"/>
+          <w:sz w:val="28"/>
+          <w:szCs w:val="28"/>
+          <w:lang w:val="en-US"/>
+        </w:rPr>
+      </w:pPr>
+    </w:p>
+    <w:p>
+      <w:pPr>
+        <w:autoSpaceDE w:val="0"/>
+        <w:autoSpaceDN w:val="0"/>
+        <w:adjustRightInd w:val="0"/>
+        <w:spacing w:after="0"/>
+        <w:ind w:left="567"/>
+        <w:rPr>
+          <w:rFonts w:ascii="Consolas" w:hAnsi="Consolas" w:cs="Consolas"/>
+          <w:color w:val="000000"/>
+          <w:sz w:val="28"/>
+          <w:szCs w:val="28"/>
+          <w:lang w:val="en-US"/>
+        </w:rPr>
+      </w:pPr>
+      <w:r>
+        <w:rPr>
+          <w:rFonts w:ascii="Consolas" w:hAnsi="Consolas" w:cs="Consolas"/>
+          <w:color w:val="0000FF"/>
+          <w:sz w:val="28"/>
+          <w:szCs w:val="28"/>
+          <w:lang w:val="en-US"/>
+        </w:rPr>
+        <w:t>void</w:t>
+      </w:r>
+      <w:r>
+        <w:rPr>
+          <w:rFonts w:ascii="Consolas" w:hAnsi="Consolas" w:cs="Consolas"/>
+          <w:color w:val="000000"/>
+          <w:sz w:val="28"/>
+          <w:szCs w:val="28"/>
+          <w:lang w:val="en-US"/>
+        </w:rPr>
+        <w:t xml:space="preserve"> </w:t>
+      </w:r>
+      <w:proofErr w:type="spellStart"/>
+      <w:proofErr w:type="gramStart"/>
+      <w:r>
+        <w:rPr>
+          <w:rFonts w:ascii="Consolas" w:hAnsi="Consolas" w:cs="Consolas"/>
+          <w:color w:val="000000"/>
+          <w:sz w:val="28"/>
+          <w:szCs w:val="28"/>
+          <w:lang w:val="en-US"/>
+        </w:rPr>
+        <w:t>insertionSort</w:t>
+      </w:r>
+      <w:proofErr w:type="spellEnd"/>
+      <w:r>
+        <w:rPr>
+          <w:rFonts w:ascii="Consolas" w:hAnsi="Consolas" w:cs="Consolas"/>
+          <w:color w:val="000000"/>
+          <w:sz w:val="28"/>
+          <w:szCs w:val="28"/>
+          <w:lang w:val="en-US"/>
+        </w:rPr>
+        <w:t>(</w:t>
+      </w:r>
+      <w:proofErr w:type="gramEnd"/>
+      <w:r>
+        <w:rPr>
+          <w:rFonts w:ascii="Consolas" w:hAnsi="Consolas" w:cs="Consolas"/>
+          <w:color w:val="0000FF"/>
+          <w:sz w:val="28"/>
+          <w:szCs w:val="28"/>
+          <w:lang w:val="en-US"/>
+        </w:rPr>
+        <w:t>double</w:t>
+      </w:r>
+      <w:r>
+        <w:rPr>
+          <w:rFonts w:ascii="Consolas" w:hAnsi="Consolas" w:cs="Consolas"/>
+          <w:color w:val="000000"/>
+          <w:sz w:val="28"/>
+          <w:szCs w:val="28"/>
+          <w:lang w:val="en-US"/>
+        </w:rPr>
+        <w:t xml:space="preserve"> *</w:t>
+      </w:r>
+      <w:proofErr w:type="spellStart"/>
+      <w:r>
+        <w:rPr>
+          <w:rFonts w:ascii="Consolas" w:hAnsi="Consolas" w:cs="Consolas"/>
+          <w:color w:val="808080"/>
+          <w:sz w:val="28"/>
+          <w:szCs w:val="28"/>
+          <w:lang w:val="en-US"/>
+        </w:rPr>
+        <w:t>ptr</w:t>
+      </w:r>
+      <w:proofErr w:type="spellEnd"/>
+      <w:r>
+        <w:rPr>
+          <w:rFonts w:ascii="Consolas" w:hAnsi="Consolas" w:cs="Consolas"/>
+          <w:color w:val="000000"/>
+          <w:sz w:val="28"/>
+          <w:szCs w:val="28"/>
+          <w:lang w:val="en-US"/>
+        </w:rPr>
+        <w:t xml:space="preserve">, </w:t>
+      </w:r>
+      <w:r>
+        <w:rPr>
+          <w:rFonts w:ascii="Consolas" w:hAnsi="Consolas" w:cs="Consolas"/>
+          <w:color w:val="0000FF"/>
+          <w:sz w:val="28"/>
+          <w:szCs w:val="28"/>
+          <w:lang w:val="en-US"/>
+        </w:rPr>
+        <w:t>int</w:t>
+      </w:r>
+      <w:r>
+        <w:rPr>
+          <w:rFonts w:ascii="Consolas" w:hAnsi="Consolas" w:cs="Consolas"/>
+          <w:color w:val="000000"/>
+          <w:sz w:val="28"/>
+          <w:szCs w:val="28"/>
+          <w:lang w:val="en-US"/>
+        </w:rPr>
+        <w:t xml:space="preserve"> </w:t>
+      </w:r>
+      <w:proofErr w:type="spellStart"/>
+      <w:r>
+        <w:rPr>
+          <w:rFonts w:ascii="Consolas" w:hAnsi="Consolas" w:cs="Consolas"/>
+          <w:color w:val="808080"/>
+          <w:sz w:val="28"/>
+          <w:szCs w:val="28"/>
+          <w:lang w:val="en-US"/>
+        </w:rPr>
+        <w:t>len</w:t>
+      </w:r>
+      <w:proofErr w:type="spellEnd"/>
+      <w:r>
+        <w:rPr>
+          <w:rFonts w:ascii="Consolas" w:hAnsi="Consolas" w:cs="Consolas"/>
+          <w:color w:val="000000"/>
+          <w:sz w:val="28"/>
+          <w:szCs w:val="28"/>
+          <w:lang w:val="en-US"/>
+        </w:rPr>
+        <w:t>);</w:t>
+      </w:r>
+    </w:p>
+    <w:p>
+      <w:pPr>
+        <w:autoSpaceDE w:val="0"/>
+        <w:autoSpaceDN w:val="0"/>
+        <w:adjustRightInd w:val="0"/>
+        <w:spacing w:after="0"/>
+        <w:ind w:left="567"/>
+        <w:rPr>
+          <w:rFonts w:ascii="Consolas" w:hAnsi="Consolas" w:cs="Consolas"/>
+          <w:color w:val="000000"/>
+          <w:sz w:val="28"/>
+          <w:szCs w:val="28"/>
+          <w:lang w:val="en-US"/>
+        </w:rPr>
+      </w:pPr>
+    </w:p>
+    <w:p>
+      <w:pPr>
+        <w:autoSpaceDE w:val="0"/>
+        <w:autoSpaceDN w:val="0"/>
+        <w:adjustRightInd w:val="0"/>
+        <w:spacing w:after="0"/>
+        <w:ind w:left="567"/>
+        <w:rPr>
+          <w:rFonts w:ascii="Consolas" w:hAnsi="Consolas" w:cs="Consolas"/>
+          <w:color w:val="000000"/>
+          <w:sz w:val="28"/>
+          <w:szCs w:val="28"/>
+          <w:lang w:val="en-US"/>
+        </w:rPr>
+      </w:pPr>
+      <w:r>
+        <w:rPr>
+          <w:rFonts w:ascii="Consolas" w:hAnsi="Consolas" w:cs="Consolas"/>
+          <w:color w:val="0000FF"/>
+          <w:sz w:val="28"/>
+          <w:szCs w:val="28"/>
+          <w:lang w:val="en-US"/>
+        </w:rPr>
+        <w:t>void</w:t>
+      </w:r>
+      <w:r>
+        <w:rPr>
+          <w:rFonts w:ascii="Consolas" w:hAnsi="Consolas" w:cs="Consolas"/>
+          <w:color w:val="000000"/>
+          <w:sz w:val="28"/>
+          <w:szCs w:val="28"/>
+          <w:lang w:val="en-US"/>
+        </w:rPr>
+        <w:t xml:space="preserve"> </w:t>
+      </w:r>
+      <w:proofErr w:type="gramStart"/>
+      <w:r>
+        <w:rPr>
+          <w:rFonts w:ascii="Consolas" w:hAnsi="Consolas" w:cs="Consolas"/>
+          <w:color w:val="000000"/>
+          <w:sz w:val="28"/>
+          <w:szCs w:val="28"/>
+          <w:lang w:val="en-US"/>
+        </w:rPr>
+        <w:t>merge(</w:t>
+      </w:r>
+      <w:proofErr w:type="gramEnd"/>
+      <w:r>
+        <w:rPr>
+          <w:rFonts w:ascii="Consolas" w:hAnsi="Consolas" w:cs="Consolas"/>
+          <w:color w:val="0000FF"/>
+          <w:sz w:val="28"/>
+          <w:szCs w:val="28"/>
+          <w:lang w:val="en-US"/>
+        </w:rPr>
+        <w:t>double</w:t>
+      </w:r>
+      <w:r>
+        <w:rPr>
+          <w:rFonts w:ascii="Consolas" w:hAnsi="Consolas" w:cs="Consolas"/>
+          <w:color w:val="000000"/>
+          <w:sz w:val="28"/>
+          <w:szCs w:val="28"/>
+          <w:lang w:val="en-US"/>
+        </w:rPr>
+        <w:t xml:space="preserve"> *</w:t>
+      </w:r>
+      <w:proofErr w:type="spellStart"/>
+      <w:r>
+        <w:rPr>
+          <w:rFonts w:ascii="Consolas" w:hAnsi="Consolas" w:cs="Consolas"/>
+          <w:color w:val="808080"/>
+          <w:sz w:val="28"/>
+          <w:szCs w:val="28"/>
+          <w:lang w:val="en-US"/>
+        </w:rPr>
+        <w:t>arr</w:t>
+      </w:r>
+      <w:proofErr w:type="spellEnd"/>
+      <w:r>
+        <w:rPr>
+          <w:rFonts w:ascii="Consolas" w:hAnsi="Consolas" w:cs="Consolas"/>
+          <w:color w:val="000000"/>
+          <w:sz w:val="28"/>
+          <w:szCs w:val="28"/>
+          <w:lang w:val="en-US"/>
+        </w:rPr>
+        <w:t xml:space="preserve">, </w:t>
+      </w:r>
+      <w:r>
+        <w:rPr>
+          <w:rFonts w:ascii="Consolas" w:hAnsi="Consolas" w:cs="Consolas"/>
+          <w:color w:val="0000FF"/>
+          <w:sz w:val="28"/>
+          <w:szCs w:val="28"/>
+          <w:lang w:val="en-US"/>
+        </w:rPr>
+        <w:t>double</w:t>
+      </w:r>
+      <w:r>
+        <w:rPr>
+          <w:rFonts w:ascii="Consolas" w:hAnsi="Consolas" w:cs="Consolas"/>
+          <w:color w:val="000000"/>
+          <w:sz w:val="28"/>
+          <w:szCs w:val="28"/>
+          <w:lang w:val="en-US"/>
+        </w:rPr>
+        <w:t xml:space="preserve"> *</w:t>
+      </w:r>
+      <w:proofErr w:type="spellStart"/>
+      <w:r>
+        <w:rPr>
+          <w:rFonts w:ascii="Consolas" w:hAnsi="Consolas" w:cs="Consolas"/>
+          <w:color w:val="808080"/>
+          <w:sz w:val="28"/>
+          <w:szCs w:val="28"/>
+          <w:lang w:val="en-US"/>
+        </w:rPr>
+        <w:t>tmp</w:t>
+      </w:r>
+      <w:proofErr w:type="spellEnd"/>
+      <w:r>
+        <w:rPr>
+          <w:rFonts w:ascii="Consolas" w:hAnsi="Consolas" w:cs="Consolas"/>
+          <w:color w:val="000000"/>
+          <w:sz w:val="28"/>
+          <w:szCs w:val="28"/>
+          <w:lang w:val="en-US"/>
+        </w:rPr>
+        <w:t xml:space="preserve">, </w:t>
+      </w:r>
+      <w:r>
+        <w:rPr>
+          <w:rFonts w:ascii="Consolas" w:hAnsi="Consolas" w:cs="Consolas"/>
+          <w:color w:val="0000FF"/>
+          <w:sz w:val="28"/>
+          <w:szCs w:val="28"/>
+          <w:lang w:val="en-US"/>
+        </w:rPr>
+        <w:t>int</w:t>
+      </w:r>
+      <w:r>
+        <w:rPr>
+          <w:rFonts w:ascii="Consolas" w:hAnsi="Consolas" w:cs="Consolas"/>
+          <w:color w:val="000000"/>
+          <w:sz w:val="28"/>
+          <w:szCs w:val="28"/>
+          <w:lang w:val="en-US"/>
+        </w:rPr>
+        <w:t xml:space="preserve"> </w:t>
+      </w:r>
+      <w:r>
+        <w:rPr>
+          <w:rFonts w:ascii="Consolas" w:hAnsi="Consolas" w:cs="Consolas"/>
+          <w:color w:val="808080"/>
+          <w:sz w:val="28"/>
+          <w:szCs w:val="28"/>
+          <w:lang w:val="en-US"/>
+        </w:rPr>
+        <w:t>l</w:t>
+      </w:r>
+      <w:r>
+        <w:rPr>
+          <w:rFonts w:ascii="Consolas" w:hAnsi="Consolas" w:cs="Consolas"/>
+          <w:color w:val="000000"/>
+          <w:sz w:val="28"/>
+          <w:szCs w:val="28"/>
+          <w:lang w:val="en-US"/>
+        </w:rPr>
+        <w:t xml:space="preserve">, </w:t>
+      </w:r>
+      <w:r>
+        <w:rPr>
+          <w:rFonts w:ascii="Consolas" w:hAnsi="Consolas" w:cs="Consolas"/>
+          <w:color w:val="0000FF"/>
+          <w:sz w:val="28"/>
+          <w:szCs w:val="28"/>
+          <w:lang w:val="en-US"/>
+        </w:rPr>
+        <w:t>int</w:t>
+      </w:r>
+      <w:r>
+        <w:rPr>
+          <w:rFonts w:ascii="Consolas" w:hAnsi="Consolas" w:cs="Consolas"/>
+          <w:color w:val="000000"/>
+          <w:sz w:val="28"/>
+          <w:szCs w:val="28"/>
+          <w:lang w:val="en-US"/>
+        </w:rPr>
+        <w:t xml:space="preserve"> </w:t>
+      </w:r>
+      <w:r>
+        <w:rPr>
+          <w:rFonts w:ascii="Consolas" w:hAnsi="Consolas" w:cs="Consolas"/>
+          <w:color w:val="808080"/>
+          <w:sz w:val="28"/>
+          <w:szCs w:val="28"/>
+          <w:lang w:val="en-US"/>
+        </w:rPr>
+        <w:t>m</w:t>
+      </w:r>
+      <w:r>
+        <w:rPr>
+          <w:rFonts w:ascii="Consolas" w:hAnsi="Consolas" w:cs="Consolas"/>
+          <w:color w:val="000000"/>
+          <w:sz w:val="28"/>
+          <w:szCs w:val="28"/>
+          <w:lang w:val="en-US"/>
+        </w:rPr>
+        <w:t xml:space="preserve">, </w:t>
+      </w:r>
+      <w:r>
+        <w:rPr>
+          <w:rFonts w:ascii="Consolas" w:hAnsi="Consolas" w:cs="Consolas"/>
+          <w:color w:val="0000FF"/>
+          <w:sz w:val="28"/>
+          <w:szCs w:val="28"/>
+          <w:lang w:val="en-US"/>
+        </w:rPr>
+        <w:t>int</w:t>
+      </w:r>
+      <w:r>
+        <w:rPr>
+          <w:rFonts w:ascii="Consolas" w:hAnsi="Consolas" w:cs="Consolas"/>
+          <w:color w:val="000000"/>
+          <w:sz w:val="28"/>
+          <w:szCs w:val="28"/>
+          <w:lang w:val="en-US"/>
+        </w:rPr>
+        <w:t xml:space="preserve"> </w:t>
+      </w:r>
+      <w:r>
+        <w:rPr>
+          <w:rFonts w:ascii="Consolas" w:hAnsi="Consolas" w:cs="Consolas"/>
+          <w:color w:val="808080"/>
+          <w:sz w:val="28"/>
+          <w:szCs w:val="28"/>
+          <w:lang w:val="en-US"/>
+        </w:rPr>
+        <w:t>r</w:t>
+      </w:r>
+      <w:r>
+        <w:rPr>
+          <w:rFonts w:ascii="Consolas" w:hAnsi="Consolas" w:cs="Consolas"/>
+          <w:color w:val="000000"/>
+          <w:sz w:val="28"/>
+          <w:szCs w:val="28"/>
+          <w:lang w:val="en-US"/>
+        </w:rPr>
+        <w:t>);</w:t>
+      </w:r>
+    </w:p>
+    <w:p>
+      <w:pPr>
+        <w:autoSpaceDE w:val="0"/>
+        <w:autoSpaceDN w:val="0"/>
+        <w:adjustRightInd w:val="0"/>
+        <w:spacing w:after="0"/>
+        <w:ind w:left="567"/>
+        <w:rPr>
+          <w:rFonts w:ascii="Consolas" w:hAnsi="Consolas" w:cs="Consolas"/>
+          <w:color w:val="000000"/>
+          <w:sz w:val="28"/>
+          <w:szCs w:val="28"/>
+          <w:lang w:val="en-US"/>
+        </w:rPr>
+      </w:pPr>
+      <w:r>
+        <w:rPr>
+          <w:rFonts w:ascii="Consolas" w:hAnsi="Consolas" w:cs="Consolas"/>
+          <w:color w:val="0000FF"/>
+          <w:sz w:val="28"/>
+          <w:szCs w:val="28"/>
+          <w:lang w:val="en-US"/>
+        </w:rPr>
+        <w:t>void</w:t>
+      </w:r>
+      <w:r>
+        <w:rPr>
+          <w:rFonts w:ascii="Consolas" w:hAnsi="Consolas" w:cs="Consolas"/>
+          <w:color w:val="000000"/>
+          <w:sz w:val="28"/>
+          <w:szCs w:val="28"/>
+          <w:lang w:val="en-US"/>
+        </w:rPr>
+        <w:t xml:space="preserve"> </w:t>
+      </w:r>
+      <w:proofErr w:type="spellStart"/>
+      <w:proofErr w:type="gramStart"/>
+      <w:r>
+        <w:rPr>
+          <w:rFonts w:ascii="Consolas" w:hAnsi="Consolas" w:cs="Consolas"/>
+          <w:color w:val="000000"/>
+          <w:sz w:val="28"/>
+          <w:szCs w:val="28"/>
+          <w:lang w:val="en-US"/>
+        </w:rPr>
+        <w:t>mergeSorting</w:t>
+      </w:r>
+      <w:proofErr w:type="spellEnd"/>
+      <w:r>
+        <w:rPr>
+          <w:rFonts w:ascii="Consolas" w:hAnsi="Consolas" w:cs="Consolas"/>
+          <w:color w:val="000000"/>
+          <w:sz w:val="28"/>
+          <w:szCs w:val="28"/>
+          <w:lang w:val="en-US"/>
+        </w:rPr>
+        <w:t>(</w:t>
+      </w:r>
+      <w:proofErr w:type="gramEnd"/>
+      <w:r>
+        <w:rPr>
+          <w:rFonts w:ascii="Consolas" w:hAnsi="Consolas" w:cs="Consolas"/>
+          <w:color w:val="0000FF"/>
+          <w:sz w:val="28"/>
+          <w:szCs w:val="28"/>
+          <w:lang w:val="en-US"/>
+        </w:rPr>
+        <w:t>double</w:t>
+      </w:r>
+      <w:r>
+        <w:rPr>
+          <w:rFonts w:ascii="Consolas" w:hAnsi="Consolas" w:cs="Consolas"/>
+          <w:color w:val="000000"/>
+          <w:sz w:val="28"/>
+          <w:szCs w:val="28"/>
+          <w:lang w:val="en-US"/>
+        </w:rPr>
+        <w:t xml:space="preserve"> *</w:t>
+      </w:r>
+      <w:proofErr w:type="spellStart"/>
+      <w:r>
+        <w:rPr>
+          <w:rFonts w:ascii="Consolas" w:hAnsi="Consolas" w:cs="Consolas"/>
+          <w:color w:val="808080"/>
+          <w:sz w:val="28"/>
+          <w:szCs w:val="28"/>
+          <w:lang w:val="en-US"/>
+        </w:rPr>
+        <w:t>arr</w:t>
+      </w:r>
+      <w:proofErr w:type="spellEnd"/>
+      <w:r>
+        <w:rPr>
+          <w:rFonts w:ascii="Consolas" w:hAnsi="Consolas" w:cs="Consolas"/>
+          <w:color w:val="000000"/>
+          <w:sz w:val="28"/>
+          <w:szCs w:val="28"/>
+          <w:lang w:val="en-US"/>
+        </w:rPr>
+        <w:t xml:space="preserve">, </w:t>
+      </w:r>
+      <w:r>
+        <w:rPr>
+          <w:rFonts w:ascii="Consolas" w:hAnsi="Consolas" w:cs="Consolas"/>
+          <w:color w:val="0000FF"/>
+          <w:sz w:val="28"/>
+          <w:szCs w:val="28"/>
+          <w:lang w:val="en-US"/>
+        </w:rPr>
+        <w:t>double</w:t>
+      </w:r>
+      <w:r>
+        <w:rPr>
+          <w:rFonts w:ascii="Consolas" w:hAnsi="Consolas" w:cs="Consolas"/>
+          <w:color w:val="000000"/>
+          <w:sz w:val="28"/>
+          <w:szCs w:val="28"/>
+          <w:lang w:val="en-US"/>
+        </w:rPr>
+        <w:t xml:space="preserve"> *</w:t>
+      </w:r>
+      <w:proofErr w:type="spellStart"/>
+      <w:r>
+        <w:rPr>
+          <w:rFonts w:ascii="Consolas" w:hAnsi="Consolas" w:cs="Consolas"/>
+          <w:color w:val="808080"/>
+          <w:sz w:val="28"/>
+          <w:szCs w:val="28"/>
+          <w:lang w:val="en-US"/>
+        </w:rPr>
+        <w:t>tmp</w:t>
+      </w:r>
+      <w:proofErr w:type="spellEnd"/>
+      <w:r>
+        <w:rPr>
+          <w:rFonts w:ascii="Consolas" w:hAnsi="Consolas" w:cs="Consolas"/>
+          <w:color w:val="000000"/>
+          <w:sz w:val="28"/>
+          <w:szCs w:val="28"/>
+          <w:lang w:val="en-US"/>
+        </w:rPr>
+        <w:t xml:space="preserve">, </w:t>
+      </w:r>
+      <w:r>
+        <w:rPr>
+          <w:rFonts w:ascii="Consolas" w:hAnsi="Consolas" w:cs="Consolas"/>
+          <w:color w:val="0000FF"/>
+          <w:sz w:val="28"/>
+          <w:szCs w:val="28"/>
+          <w:lang w:val="en-US"/>
+        </w:rPr>
+        <w:t>int</w:t>
+      </w:r>
+      <w:r>
+        <w:rPr>
+          <w:rFonts w:ascii="Consolas" w:hAnsi="Consolas" w:cs="Consolas"/>
+          <w:color w:val="000000"/>
+          <w:sz w:val="28"/>
+          <w:szCs w:val="28"/>
+          <w:lang w:val="en-US"/>
+        </w:rPr>
+        <w:t xml:space="preserve"> </w:t>
+      </w:r>
+      <w:r>
+        <w:rPr>
+          <w:rFonts w:ascii="Consolas" w:hAnsi="Consolas" w:cs="Consolas"/>
+          <w:color w:val="808080"/>
+          <w:sz w:val="28"/>
+          <w:szCs w:val="28"/>
+          <w:lang w:val="en-US"/>
+        </w:rPr>
+        <w:t>l</w:t>
+      </w:r>
+      <w:r>
+        <w:rPr>
+          <w:rFonts w:ascii="Consolas" w:hAnsi="Consolas" w:cs="Consolas"/>
+          <w:color w:val="000000"/>
+          <w:sz w:val="28"/>
+          <w:szCs w:val="28"/>
+          <w:lang w:val="en-US"/>
+        </w:rPr>
+        <w:t xml:space="preserve">, </w:t>
+      </w:r>
+      <w:r>
+        <w:rPr>
+          <w:rFonts w:ascii="Consolas" w:hAnsi="Consolas" w:cs="Consolas"/>
+          <w:color w:val="0000FF"/>
+          <w:sz w:val="28"/>
+          <w:szCs w:val="28"/>
+          <w:lang w:val="en-US"/>
+        </w:rPr>
+        <w:t>int</w:t>
+      </w:r>
+      <w:r>
+        <w:rPr>
+          <w:rFonts w:ascii="Consolas" w:hAnsi="Consolas" w:cs="Consolas"/>
+          <w:color w:val="000000"/>
+          <w:sz w:val="28"/>
+          <w:szCs w:val="28"/>
+          <w:lang w:val="en-US"/>
+        </w:rPr>
+        <w:t xml:space="preserve"> </w:t>
+      </w:r>
+      <w:r>
+        <w:rPr>
+          <w:rFonts w:ascii="Consolas" w:hAnsi="Consolas" w:cs="Consolas"/>
+          <w:color w:val="808080"/>
+          <w:sz w:val="28"/>
+          <w:szCs w:val="28"/>
+          <w:lang w:val="en-US"/>
+        </w:rPr>
+        <w:t>r</w:t>
+      </w:r>
+      <w:r>
+        <w:rPr>
+          <w:rFonts w:ascii="Consolas" w:hAnsi="Consolas" w:cs="Consolas"/>
+          <w:color w:val="000000"/>
+          <w:sz w:val="28"/>
+          <w:szCs w:val="28"/>
+          <w:lang w:val="en-US"/>
+        </w:rPr>
+        <w:t>);</w:t>
+      </w:r>
+    </w:p>
+    <w:p>
+      <w:pPr>
+        <w:autoSpaceDE w:val="0"/>
+        <w:autoSpaceDN w:val="0"/>
+        <w:adjustRightInd w:val="0"/>
+        <w:spacing w:after="0"/>
+        <w:ind w:left="567"/>
+        <w:rPr>
+          <w:rFonts w:ascii="Consolas" w:hAnsi="Consolas" w:cs="Consolas"/>
+          <w:color w:val="000000"/>
+          <w:sz w:val="28"/>
+          <w:szCs w:val="28"/>
+          <w:lang w:val="en-US"/>
+        </w:rPr>
+      </w:pPr>
+      <w:r>
+        <w:rPr>
+          <w:rFonts w:ascii="Consolas" w:hAnsi="Consolas" w:cs="Consolas"/>
+          <w:color w:val="0000FF"/>
+          <w:sz w:val="28"/>
+          <w:szCs w:val="28"/>
+          <w:lang w:val="en-US"/>
+        </w:rPr>
+        <w:t>void</w:t>
+      </w:r>
+      <w:r>
+        <w:rPr>
+          <w:rFonts w:ascii="Consolas" w:hAnsi="Consolas" w:cs="Consolas"/>
+          <w:color w:val="000000"/>
+          <w:sz w:val="28"/>
+          <w:szCs w:val="28"/>
+          <w:lang w:val="en-US"/>
+        </w:rPr>
+        <w:t xml:space="preserve"> </w:t>
+      </w:r>
+      <w:proofErr w:type="spellStart"/>
+      <w:proofErr w:type="gramStart"/>
+      <w:r>
+        <w:rPr>
+          <w:rFonts w:ascii="Consolas" w:hAnsi="Consolas" w:cs="Consolas"/>
+          <w:color w:val="000000"/>
+          <w:sz w:val="28"/>
+          <w:szCs w:val="28"/>
+          <w:lang w:val="en-US"/>
+        </w:rPr>
+        <w:t>mergeSort</w:t>
+      </w:r>
+      <w:proofErr w:type="spellEnd"/>
+      <w:r>
+        <w:rPr>
+          <w:rFonts w:ascii="Consolas" w:hAnsi="Consolas" w:cs="Consolas"/>
+          <w:color w:val="000000"/>
+          <w:sz w:val="28"/>
+          <w:szCs w:val="28"/>
+          <w:lang w:val="en-US"/>
+        </w:rPr>
+        <w:t>(</w:t>
+      </w:r>
+      <w:proofErr w:type="gramEnd"/>
+      <w:r>
+        <w:rPr>
+          <w:rFonts w:ascii="Consolas" w:hAnsi="Consolas" w:cs="Consolas"/>
+          <w:color w:val="0000FF"/>
+          <w:sz w:val="28"/>
+          <w:szCs w:val="28"/>
+          <w:lang w:val="en-US"/>
+        </w:rPr>
+        <w:t>double</w:t>
+      </w:r>
+      <w:r>
+        <w:rPr>
+          <w:rFonts w:ascii="Consolas" w:hAnsi="Consolas" w:cs="Consolas"/>
+          <w:color w:val="000000"/>
+          <w:sz w:val="28"/>
+          <w:szCs w:val="28"/>
+          <w:lang w:val="en-US"/>
+        </w:rPr>
+        <w:t xml:space="preserve"> *</w:t>
+      </w:r>
+      <w:proofErr w:type="spellStart"/>
+      <w:r>
+        <w:rPr>
+          <w:rFonts w:ascii="Consolas" w:hAnsi="Consolas" w:cs="Consolas"/>
+          <w:color w:val="808080"/>
+          <w:sz w:val="28"/>
+          <w:szCs w:val="28"/>
+          <w:lang w:val="en-US"/>
+        </w:rPr>
+        <w:t>ptr</w:t>
+      </w:r>
+      <w:proofErr w:type="spellEnd"/>
+      <w:r>
+        <w:rPr>
+          <w:rFonts w:ascii="Consolas" w:hAnsi="Consolas" w:cs="Consolas"/>
+          <w:color w:val="000000"/>
+          <w:sz w:val="28"/>
+          <w:szCs w:val="28"/>
+          <w:lang w:val="en-US"/>
+        </w:rPr>
+        <w:t xml:space="preserve">, </w:t>
+      </w:r>
+      <w:r>
+        <w:rPr>
+          <w:rFonts w:ascii="Consolas" w:hAnsi="Consolas" w:cs="Consolas"/>
+          <w:color w:val="0000FF"/>
+          <w:sz w:val="28"/>
+          <w:szCs w:val="28"/>
+          <w:lang w:val="en-US"/>
+        </w:rPr>
+        <w:t>int</w:t>
+      </w:r>
+      <w:r>
+        <w:rPr>
+          <w:rFonts w:ascii="Consolas" w:hAnsi="Consolas" w:cs="Consolas"/>
+          <w:color w:val="000000"/>
+          <w:sz w:val="28"/>
+          <w:szCs w:val="28"/>
+          <w:lang w:val="en-US"/>
+        </w:rPr>
+        <w:t xml:space="preserve"> </w:t>
+      </w:r>
+      <w:proofErr w:type="spellStart"/>
+      <w:r>
+        <w:rPr>
+          <w:rFonts w:ascii="Consolas" w:hAnsi="Consolas" w:cs="Consolas"/>
+          <w:color w:val="808080"/>
+          <w:sz w:val="28"/>
+          <w:szCs w:val="28"/>
+          <w:lang w:val="en-US"/>
+        </w:rPr>
+        <w:t>len</w:t>
+      </w:r>
+      <w:proofErr w:type="spellEnd"/>
+      <w:r>
+        <w:rPr>
+          <w:rFonts w:ascii="Consolas" w:hAnsi="Consolas" w:cs="Consolas"/>
+          <w:color w:val="000000"/>
+          <w:sz w:val="28"/>
+          <w:szCs w:val="28"/>
+          <w:lang w:val="en-US"/>
+        </w:rPr>
+        <w:t>);</w:t>
+      </w:r>
+    </w:p>
+    <w:p>
+      <w:pPr>
+        <w:autoSpaceDE w:val="0"/>
+        <w:autoSpaceDN w:val="0"/>
+        <w:adjustRightInd w:val="0"/>
+        <w:spacing w:after="0"/>
+        <w:ind w:left="567"/>
+        <w:rPr>
+          <w:rFonts w:ascii="Consolas" w:hAnsi="Consolas" w:cs="Consolas"/>
+          <w:color w:val="000000"/>
+          <w:sz w:val="28"/>
+          <w:szCs w:val="28"/>
+          <w:lang w:val="en-US"/>
+        </w:rPr>
+      </w:pPr>
+    </w:p>
+    <w:p>
+      <w:pPr>
+        <w:autoSpaceDE w:val="0"/>
+        <w:autoSpaceDN w:val="0"/>
+        <w:adjustRightInd w:val="0"/>
+        <w:spacing w:after="0"/>
+        <w:ind w:left="567"/>
+        <w:rPr>
+          <w:rFonts w:ascii="Consolas" w:hAnsi="Consolas" w:cs="Consolas"/>
+          <w:color w:val="000000"/>
+          <w:sz w:val="28"/>
+          <w:szCs w:val="28"/>
+          <w:lang w:val="en-US"/>
+        </w:rPr>
+      </w:pPr>
+      <w:r>
+        <w:rPr>
+          <w:rFonts w:ascii="Consolas" w:hAnsi="Consolas" w:cs="Consolas"/>
+          <w:color w:val="0000FF"/>
+          <w:sz w:val="28"/>
+          <w:szCs w:val="28"/>
+          <w:lang w:val="en-US"/>
+        </w:rPr>
+        <w:t>void</w:t>
+      </w:r>
+      <w:r>
+        <w:rPr>
+          <w:rFonts w:ascii="Consolas" w:hAnsi="Consolas" w:cs="Consolas"/>
+          <w:color w:val="000000"/>
+          <w:sz w:val="28"/>
+          <w:szCs w:val="28"/>
+          <w:lang w:val="en-US"/>
+        </w:rPr>
+        <w:t xml:space="preserve"> </w:t>
+      </w:r>
+      <w:proofErr w:type="spellStart"/>
+      <w:proofErr w:type="gramStart"/>
+      <w:r>
+        <w:rPr>
+          <w:rFonts w:ascii="Consolas" w:hAnsi="Consolas" w:cs="Consolas"/>
+          <w:color w:val="000000"/>
+          <w:sz w:val="28"/>
+          <w:szCs w:val="28"/>
+          <w:lang w:val="en-US"/>
+        </w:rPr>
+        <w:t>combSort</w:t>
+      </w:r>
+      <w:proofErr w:type="spellEnd"/>
+      <w:r>
+        <w:rPr>
+          <w:rFonts w:ascii="Consolas" w:hAnsi="Consolas" w:cs="Consolas"/>
+          <w:color w:val="000000"/>
+          <w:sz w:val="28"/>
+          <w:szCs w:val="28"/>
+          <w:lang w:val="en-US"/>
+        </w:rPr>
+        <w:t>(</w:t>
+      </w:r>
+      <w:proofErr w:type="gramEnd"/>
+      <w:r>
+        <w:rPr>
+          <w:rFonts w:ascii="Consolas" w:hAnsi="Consolas" w:cs="Consolas"/>
+          <w:color w:val="0000FF"/>
+          <w:sz w:val="28"/>
+          <w:szCs w:val="28"/>
+          <w:lang w:val="en-US"/>
+        </w:rPr>
+        <w:t>double</w:t>
+      </w:r>
+      <w:r>
+        <w:rPr>
+          <w:rFonts w:ascii="Consolas" w:hAnsi="Consolas" w:cs="Consolas"/>
+          <w:color w:val="000000"/>
+          <w:sz w:val="28"/>
+          <w:szCs w:val="28"/>
+          <w:lang w:val="en-US"/>
+        </w:rPr>
+        <w:t xml:space="preserve"> *</w:t>
+      </w:r>
+      <w:proofErr w:type="spellStart"/>
+      <w:r>
+        <w:rPr>
+          <w:rFonts w:ascii="Consolas" w:hAnsi="Consolas" w:cs="Consolas"/>
+          <w:color w:val="808080"/>
+          <w:sz w:val="28"/>
+          <w:szCs w:val="28"/>
+          <w:lang w:val="en-US"/>
+        </w:rPr>
+        <w:t>ptr</w:t>
+      </w:r>
+      <w:proofErr w:type="spellEnd"/>
+      <w:r>
+        <w:rPr>
+          <w:rFonts w:ascii="Consolas" w:hAnsi="Consolas" w:cs="Consolas"/>
+          <w:color w:val="000000"/>
+          <w:sz w:val="28"/>
+          <w:szCs w:val="28"/>
+          <w:lang w:val="en-US"/>
+        </w:rPr>
+        <w:t xml:space="preserve">, </w:t>
+      </w:r>
+      <w:r>
+        <w:rPr>
+          <w:rFonts w:ascii="Consolas" w:hAnsi="Consolas" w:cs="Consolas"/>
+          <w:color w:val="0000FF"/>
+          <w:sz w:val="28"/>
+          <w:szCs w:val="28"/>
+          <w:lang w:val="en-US"/>
+        </w:rPr>
+        <w:t>int</w:t>
+      </w:r>
+      <w:r>
+        <w:rPr>
+          <w:rFonts w:ascii="Consolas" w:hAnsi="Consolas" w:cs="Consolas"/>
+          <w:color w:val="000000"/>
+          <w:sz w:val="28"/>
+          <w:szCs w:val="28"/>
+          <w:lang w:val="en-US"/>
+        </w:rPr>
+        <w:t xml:space="preserve"> </w:t>
+      </w:r>
+      <w:proofErr w:type="spellStart"/>
+      <w:r>
+        <w:rPr>
+          <w:rFonts w:ascii="Consolas" w:hAnsi="Consolas" w:cs="Consolas"/>
+          <w:color w:val="808080"/>
+          <w:sz w:val="28"/>
+          <w:szCs w:val="28"/>
+          <w:lang w:val="en-US"/>
+        </w:rPr>
+        <w:t>len</w:t>
+      </w:r>
+      <w:proofErr w:type="spellEnd"/>
+      <w:r>
+        <w:rPr>
+          <w:rFonts w:ascii="Consolas" w:hAnsi="Consolas" w:cs="Consolas"/>
+          <w:color w:val="000000"/>
+          <w:sz w:val="28"/>
+          <w:szCs w:val="28"/>
+          <w:lang w:val="en-US"/>
+        </w:rPr>
+        <w:t>);</w:t>
+      </w:r>
+    </w:p>
+    <w:p>
+      <w:pPr>
+        <w:autoSpaceDE w:val="0"/>
+        <w:autoSpaceDN w:val="0"/>
+        <w:adjustRightInd w:val="0"/>
+        <w:spacing w:after="0"/>
+        <w:ind w:left="567"/>
+        <w:rPr>
+          <w:rFonts w:ascii="Consolas" w:hAnsi="Consolas" w:cs="Consolas"/>
+          <w:color w:val="000000"/>
+          <w:sz w:val="28"/>
+          <w:szCs w:val="28"/>
+          <w:lang w:val="en-US"/>
+        </w:rPr>
+      </w:pPr>
+    </w:p>
+    <w:p>
+      <w:pPr>
+        <w:spacing w:line="360" w:lineRule="auto"/>
+        <w:ind w:left="567"/>
+        <w:jc w:val="both"/>
+        <w:rPr>
+          <w:rFonts w:ascii="Consolas" w:hAnsi="Consolas" w:cs="Consolas"/>
+          <w:color w:val="000000"/>
+          <w:sz w:val="28"/>
+          <w:szCs w:val="28"/>
+          <w:lang w:val="en-US"/>
+        </w:rPr>
+      </w:pPr>
+      <w:r>
+        <w:rPr>
+          <w:rFonts w:ascii="Consolas" w:hAnsi="Consolas" w:cs="Consolas"/>
+          <w:color w:val="0000FF"/>
+          <w:sz w:val="28"/>
+          <w:szCs w:val="28"/>
+          <w:lang w:val="en-US"/>
+        </w:rPr>
+        <w:t>void</w:t>
+      </w:r>
+      <w:r>
+        <w:rPr>
+          <w:rFonts w:ascii="Consolas" w:hAnsi="Consolas" w:cs="Consolas"/>
+          <w:color w:val="000000"/>
+          <w:sz w:val="28"/>
+          <w:szCs w:val="28"/>
+          <w:lang w:val="en-US"/>
+        </w:rPr>
+        <w:t xml:space="preserve"> </w:t>
+      </w:r>
+      <w:proofErr w:type="spellStart"/>
+      <w:proofErr w:type="gramStart"/>
+      <w:r>
+        <w:rPr>
+          <w:rFonts w:ascii="Consolas" w:hAnsi="Consolas" w:cs="Consolas"/>
+          <w:color w:val="000000"/>
+          <w:sz w:val="28"/>
+          <w:szCs w:val="28"/>
+          <w:lang w:val="en-US"/>
+        </w:rPr>
+        <w:t>bubbleSort</w:t>
+      </w:r>
+      <w:proofErr w:type="spellEnd"/>
+      <w:r>
+        <w:rPr>
+          <w:rFonts w:ascii="Consolas" w:hAnsi="Consolas" w:cs="Consolas"/>
+          <w:color w:val="000000"/>
+          <w:sz w:val="28"/>
+          <w:szCs w:val="28"/>
+          <w:lang w:val="en-US"/>
+        </w:rPr>
+        <w:t>(</w:t>
+      </w:r>
+      <w:proofErr w:type="gramEnd"/>
+      <w:r>
+        <w:rPr>
+          <w:rFonts w:ascii="Consolas" w:hAnsi="Consolas" w:cs="Consolas"/>
+          <w:color w:val="0000FF"/>
+          <w:sz w:val="28"/>
+          <w:szCs w:val="28"/>
+          <w:lang w:val="en-US"/>
+        </w:rPr>
+        <w:t>double</w:t>
+      </w:r>
+      <w:r>
+        <w:rPr>
+          <w:rFonts w:ascii="Consolas" w:hAnsi="Consolas" w:cs="Consolas"/>
+          <w:color w:val="000000"/>
+          <w:sz w:val="28"/>
+          <w:szCs w:val="28"/>
+          <w:lang w:val="en-US"/>
+        </w:rPr>
+        <w:t xml:space="preserve"> *</w:t>
+      </w:r>
+      <w:proofErr w:type="spellStart"/>
+      <w:r>
+        <w:rPr>
+          <w:rFonts w:ascii="Consolas" w:hAnsi="Consolas" w:cs="Consolas"/>
+          <w:color w:val="808080"/>
+          <w:sz w:val="28"/>
+          <w:szCs w:val="28"/>
+          <w:lang w:val="en-US"/>
+        </w:rPr>
+        <w:t>ptr</w:t>
+      </w:r>
+      <w:proofErr w:type="spellEnd"/>
+      <w:r>
+        <w:rPr>
+          <w:rFonts w:ascii="Consolas" w:hAnsi="Consolas" w:cs="Consolas"/>
+          <w:color w:val="000000"/>
+          <w:sz w:val="28"/>
+          <w:szCs w:val="28"/>
+          <w:lang w:val="en-US"/>
+        </w:rPr>
+        <w:t xml:space="preserve">, </w:t>
+      </w:r>
+      <w:r>
+        <w:rPr>
+          <w:rFonts w:ascii="Consolas" w:hAnsi="Consolas" w:cs="Consolas"/>
+          <w:color w:val="0000FF"/>
+          <w:sz w:val="28"/>
+          <w:szCs w:val="28"/>
+          <w:lang w:val="en-US"/>
+        </w:rPr>
+        <w:t>int</w:t>
+      </w:r>
+      <w:r>
+        <w:rPr>
+          <w:rFonts w:ascii="Consolas" w:hAnsi="Consolas" w:cs="Consolas"/>
+          <w:color w:val="000000"/>
+          <w:sz w:val="28"/>
+          <w:szCs w:val="28"/>
+          <w:lang w:val="en-US"/>
+        </w:rPr>
+        <w:t xml:space="preserve"> </w:t>
+      </w:r>
+      <w:proofErr w:type="spellStart"/>
+      <w:r>
+        <w:rPr>
+          <w:rFonts w:ascii="Consolas" w:hAnsi="Consolas" w:cs="Consolas"/>
+          <w:color w:val="808080"/>
+          <w:sz w:val="28"/>
+          <w:szCs w:val="28"/>
+          <w:lang w:val="en-US"/>
+        </w:rPr>
+        <w:t>len</w:t>
+      </w:r>
+      <w:proofErr w:type="spellEnd"/>
+      <w:r>
+        <w:rPr>
+          <w:rFonts w:ascii="Consolas" w:hAnsi="Consolas" w:cs="Consolas"/>
+          <w:color w:val="000000"/>
+          <w:sz w:val="28"/>
+          <w:szCs w:val="28"/>
+          <w:lang w:val="en-US"/>
+        </w:rPr>
+        <w:t>);</w:t>
+      </w:r>
+    </w:p>
+    <w:p>
+      <w:pPr>
+        <w:spacing w:line="360" w:lineRule="auto"/>
+        <w:ind w:left="567"/>
+        <w:jc w:val="both"/>
+        <w:rPr>
+          <w:rFonts w:ascii="Times New Roman" w:hAnsi="Times New Roman" w:cs="Times New Roman"/>
+          <w:sz w:val="28"/>
+          <w:szCs w:val="28"/>
+          <w:lang w:eastAsia="ru-RU"/>
+        </w:rPr>
+      </w:pPr>
+      <w:r>
+        <w:rPr>
+          <w:rFonts w:ascii="Times New Roman" w:hAnsi="Times New Roman" w:cs="Times New Roman"/>
+          <w:sz w:val="28"/>
+          <w:szCs w:val="28"/>
+        </w:rPr>
+        <w:t xml:space="preserve">Использование всех написанных функций в </w:t>
+      </w:r>
+      <w:proofErr w:type="gramStart"/>
+      <w:r>
+        <w:rPr>
+          <w:rFonts w:ascii="Times New Roman" w:hAnsi="Times New Roman" w:cs="Times New Roman"/>
+          <w:sz w:val="28"/>
+          <w:szCs w:val="28"/>
+          <w:lang w:val="en-US"/>
+        </w:rPr>
+        <w:t>main</w:t>
+      </w:r>
+      <w:r>
+        <w:rPr>
+          <w:rFonts w:ascii="Times New Roman" w:hAnsi="Times New Roman" w:cs="Times New Roman"/>
+          <w:sz w:val="28"/>
+          <w:szCs w:val="28"/>
+        </w:rPr>
+        <w:t>(</w:t>
+      </w:r>
+      <w:proofErr w:type="gramEnd"/>
+      <w:r>
+        <w:rPr>
+          <w:rFonts w:ascii="Times New Roman" w:hAnsi="Times New Roman" w:cs="Times New Roman"/>
+          <w:sz w:val="28"/>
+          <w:szCs w:val="28"/>
+        </w:rPr>
+        <w:t>)</w:t>
+      </w:r>
+      <w:r>
+        <w:rPr>
+          <w:rFonts w:ascii="Times New Roman" w:hAnsi="Times New Roman" w:cs="Times New Roman"/>
+          <w:sz w:val="28"/>
+          <w:szCs w:val="28"/>
+        </w:rPr>
+        <w:t xml:space="preserve"> сделало возможным создание программы, подходящей задачам лабораторной работы. </w:t>
+      </w:r>
     </w:p>
     <w:p>
       <w:pPr>
@@ -7636,6 +10942,7 @@
   <w:style w:type="character" w:default="1" w:styleId="a0">
     <w:name w:val="Default Paragraph Font"/>
     <w:uiPriority w:val="1"/>
+    <w:semiHidden/>
     <w:unhideWhenUsed/>
   </w:style>
   <w:style w:type="table" w:default="1" w:styleId="a1">

</xml_diff>